<commit_message>
updated documentation to reflect the new changes with puth: system/service
</commit_message>
<xml_diff>
--- a/documentation/DataManager/Arrowhead Historian Service G4.0 IDD.docx
+++ b/documentation/DataManager/Arrowhead Historian Service G4.0 IDD.docx
@@ -520,10 +520,16 @@
         <w:t xml:space="preserve">As per the SD of this Service, there are </w:t>
       </w:r>
       <w:r>
-        <w:t>three</w:t>
-      </w:r>
-      <w:r>
-        <w:t xml:space="preserve"> methods implemented. </w:t>
+        <w:t>five</w:t>
+      </w:r>
+      <w:r>
+        <w:t xml:space="preserve"> </w:t>
+      </w:r>
+      <w:r>
+        <w:t>functions</w:t>
+      </w:r>
+      <w:r>
+        <w:t xml:space="preserve"> implemented. </w:t>
       </w:r>
       <w:r>
         <w:t xml:space="preserve">Table 1 describe these. </w:t>
@@ -545,18 +551,68 @@
     <w:tbl>
       <w:tblPr>
         <w:tblStyle w:val="TableGrid"/>
-        <w:tblW w:w="9590" w:type="dxa"/>
+        <w:tblW w:w="9224" w:type="dxa"/>
         <w:tblInd w:w="-5" w:type="dxa"/>
         <w:tblLook w:val="04A0" w:firstRow="1" w:lastRow="0" w:firstColumn="1" w:lastColumn="0" w:noHBand="0" w:noVBand="1"/>
       </w:tblPr>
       <w:tblGrid>
-        <w:gridCol w:w="1472"/>
+        <w:gridCol w:w="1629"/>
         <w:gridCol w:w="3068"/>
-        <w:gridCol w:w="1060"/>
-        <w:gridCol w:w="1856"/>
-        <w:gridCol w:w="2134"/>
+        <w:gridCol w:w="1058"/>
+        <w:gridCol w:w="1496"/>
+        <w:gridCol w:w="1973"/>
       </w:tblGrid>
       <w:tr>
+        <w:trPr>
+          <w:trHeight w:val="274"/>
+        </w:trPr>
+        <w:tc>
+          <w:tcPr>
+            <w:tcW w:w="1629" w:type="dxa"/>
+            <w:shd w:val="clear" w:color="auto" w:fill="D9D9D9" w:themeFill="background1" w:themeFillShade="D9"/>
+          </w:tcPr>
+          <w:p>
+            <w:pPr>
+              <w:pStyle w:val="BodyText"/>
+            </w:pPr>
+            <w:r>
+              <w:t>Function</w:t>
+            </w:r>
+          </w:p>
+        </w:tc>
+        <w:tc>
+          <w:tcPr>
+            <w:tcW w:w="3068" w:type="dxa"/>
+            <w:shd w:val="clear" w:color="auto" w:fill="D9D9D9" w:themeFill="background1" w:themeFillShade="D9"/>
+          </w:tcPr>
+          <w:p>
+            <w:pPr>
+              <w:pStyle w:val="BodyText"/>
+            </w:pPr>
+            <w:r>
+              <w:t xml:space="preserve">URL </w:t>
+            </w:r>
+            <w:proofErr w:type="spellStart"/>
+            <w:r>
+              <w:t>subpath</w:t>
+            </w:r>
+            <w:proofErr w:type="spellEnd"/>
+          </w:p>
+        </w:tc>
+        <w:tc>
+          <w:tcPr>
+            <w:tcW w:w="1058" w:type="dxa"/>
+            <w:shd w:val="clear" w:color="auto" w:fill="D9D9D9" w:themeFill="background1" w:themeFillShade="D9"/>
+          </w:tcPr>
+          <w:p>
+            <w:pPr>
+              <w:pStyle w:val="BodyText"/>
+            </w:pPr>
+            <w:r>
+              <w:t>Method</w:t>
+            </w:r>
+          </w:p>
+        </w:tc>
         <w:tc>
           <w:tcPr>
             <w:tcW w:w="1496" w:type="dxa"/>
@@ -565,108 +621,86 @@
           <w:p>
             <w:pPr>
               <w:pStyle w:val="BodyText"/>
-              <w:rPr>
-                <w:b/>
-              </w:rPr>
             </w:pPr>
             <w:r>
-              <w:rPr>
-                <w:b/>
-              </w:rPr>
-              <w:t>Function</w:t>
+              <w:t>Input</w:t>
             </w:r>
           </w:p>
         </w:tc>
         <w:tc>
           <w:tcPr>
-            <w:tcW w:w="2979" w:type="dxa"/>
+            <w:tcW w:w="1973" w:type="dxa"/>
             <w:shd w:val="clear" w:color="auto" w:fill="D9D9D9" w:themeFill="background1" w:themeFillShade="D9"/>
           </w:tcPr>
           <w:p>
             <w:pPr>
               <w:pStyle w:val="BodyText"/>
-              <w:rPr>
-                <w:b/>
-              </w:rPr>
             </w:pPr>
             <w:r>
-              <w:rPr>
-                <w:b/>
-              </w:rPr>
-              <w:t xml:space="preserve">URL </w:t>
-            </w:r>
+              <w:t xml:space="preserve">Output </w:t>
+            </w:r>
+          </w:p>
+        </w:tc>
+      </w:tr>
+      <w:tr>
+        <w:trPr>
+          <w:trHeight w:val="1111"/>
+        </w:trPr>
+        <w:tc>
+          <w:tcPr>
+            <w:tcW w:w="1629" w:type="dxa"/>
+          </w:tcPr>
+          <w:p>
+            <w:pPr>
+              <w:pStyle w:val="BodyText"/>
+            </w:pPr>
             <w:proofErr w:type="spellStart"/>
             <w:r>
-              <w:rPr>
-                <w:b/>
-              </w:rPr>
-              <w:t>subpath</w:t>
+              <w:t>List</w:t>
+            </w:r>
+            <w:r>
+              <w:t>Service</w:t>
+            </w:r>
+            <w:r>
+              <w:t>s</w:t>
             </w:r>
             <w:proofErr w:type="spellEnd"/>
           </w:p>
         </w:tc>
         <w:tc>
           <w:tcPr>
-            <w:tcW w:w="1060" w:type="dxa"/>
-            <w:shd w:val="clear" w:color="auto" w:fill="D9D9D9" w:themeFill="background1" w:themeFillShade="D9"/>
+            <w:tcW w:w="3068" w:type="dxa"/>
           </w:tcPr>
           <w:p>
             <w:pPr>
               <w:pStyle w:val="BodyText"/>
-              <w:rPr>
-                <w:b/>
-              </w:rPr>
             </w:pPr>
             <w:r>
-              <w:rPr>
-                <w:b/>
-              </w:rPr>
-              <w:t>Method</w:t>
+              <w:t>“/historian/{</w:t>
+            </w:r>
+            <w:proofErr w:type="spellStart"/>
+            <w:r>
+              <w:t>systemName</w:t>
+            </w:r>
+            <w:proofErr w:type="spellEnd"/>
+            <w:r>
+              <w:t>}”</w:t>
             </w:r>
           </w:p>
         </w:tc>
         <w:tc>
           <w:tcPr>
-            <w:tcW w:w="1888" w:type="dxa"/>
-            <w:shd w:val="clear" w:color="auto" w:fill="D9D9D9" w:themeFill="background1" w:themeFillShade="D9"/>
+            <w:tcW w:w="1058" w:type="dxa"/>
           </w:tcPr>
           <w:p>
             <w:pPr>
               <w:pStyle w:val="BodyText"/>
-              <w:rPr>
-                <w:b/>
-              </w:rPr>
             </w:pPr>
             <w:r>
-              <w:rPr>
-                <w:b/>
-              </w:rPr>
-              <w:t>Input</w:t>
+              <w:t>PUT</w:t>
             </w:r>
           </w:p>
         </w:tc>
-        <w:tc>
-          <w:tcPr>
-            <w:tcW w:w="2167" w:type="dxa"/>
-            <w:shd w:val="clear" w:color="auto" w:fill="D9D9D9" w:themeFill="background1" w:themeFillShade="D9"/>
-          </w:tcPr>
-          <w:p>
-            <w:pPr>
-              <w:pStyle w:val="BodyText"/>
-              <w:rPr>
-                <w:b/>
-              </w:rPr>
-            </w:pPr>
-            <w:r>
-              <w:rPr>
-                <w:b/>
-              </w:rPr>
-              <w:t xml:space="preserve">Output </w:t>
-            </w:r>
-          </w:p>
-        </w:tc>
-      </w:tr>
-      <w:tr>
         <w:tc>
           <w:tcPr>
             <w:tcW w:w="1496" w:type="dxa"/>
@@ -676,56 +710,50 @@
               <w:pStyle w:val="BodyText"/>
             </w:pPr>
             <w:r>
-              <w:t>Store</w:t>
+              <w:t>Operation</w:t>
             </w:r>
           </w:p>
         </w:tc>
         <w:tc>
           <w:tcPr>
-            <w:tcW w:w="2979" w:type="dxa"/>
+            <w:tcW w:w="1973" w:type="dxa"/>
           </w:tcPr>
           <w:p>
             <w:pPr>
               <w:pStyle w:val="BodyText"/>
             </w:pPr>
             <w:r>
-              <w:t>“/</w:t>
-            </w:r>
-            <w:r>
-              <w:t>historian</w:t>
-            </w:r>
-            <w:r>
-              <w:t>/{</w:t>
-            </w:r>
-            <w:proofErr w:type="spellStart"/>
-            <w:r>
-              <w:t>systemName</w:t>
-            </w:r>
-            <w:proofErr w:type="spellEnd"/>
-            <w:r>
-              <w:t>}</w:t>
-            </w:r>
-            <w:r>
-              <w:t>”</w:t>
+              <w:t>HTTP CODE</w:t>
+            </w:r>
+            <w:r>
+              <w:t xml:space="preserve">: </w:t>
+            </w:r>
+            <w:r>
+              <w:br/>
+              <w:t>CREATED,</w:t>
+            </w:r>
+            <w:r>
+              <w:br/>
+              <w:t xml:space="preserve">NO_CONTENT </w:t>
             </w:r>
           </w:p>
-        </w:tc>
-        <w:tc>
-          <w:tcPr>
-            <w:tcW w:w="1060" w:type="dxa"/>
-          </w:tcPr>
           <w:p>
             <w:pPr>
               <w:pStyle w:val="BodyText"/>
             </w:pPr>
             <w:r>
-              <w:t>PUT</w:t>
+              <w:t>BAD_REQUEST</w:t>
             </w:r>
           </w:p>
         </w:tc>
+      </w:tr>
+      <w:tr>
+        <w:trPr>
+          <w:trHeight w:val="1111"/>
+        </w:trPr>
         <w:tc>
           <w:tcPr>
-            <w:tcW w:w="1888" w:type="dxa"/>
+            <w:tcW w:w="1629" w:type="dxa"/>
           </w:tcPr>
           <w:p>
             <w:pPr>
@@ -733,82 +761,48 @@
             </w:pPr>
             <w:proofErr w:type="spellStart"/>
             <w:r>
-              <w:rPr>
-                <w:rFonts w:eastAsia="Times New Roman" w:cs="Courier New"/>
-                <w:b/>
-                <w:color w:val="000000"/>
-                <w:szCs w:val="24"/>
-              </w:rPr>
-              <w:t>SensorData</w:t>
+              <w:t>CreateService</w:t>
             </w:r>
             <w:proofErr w:type="spellEnd"/>
-            <w:r>
-              <w:rPr>
-                <w:rFonts w:eastAsia="Times New Roman" w:cs="Courier New"/>
-                <w:b/>
-                <w:color w:val="000000"/>
-                <w:szCs w:val="24"/>
-              </w:rPr>
-              <w:br/>
-            </w:r>
-            <w:proofErr w:type="spellStart"/>
-            <w:r>
-              <w:rPr>
-                <w:rFonts w:eastAsia="Times New Roman" w:cs="Courier New"/>
-                <w:b/>
-                <w:color w:val="000000"/>
-                <w:szCs w:val="24"/>
-              </w:rPr>
-              <w:t>GenericFile</w:t>
-            </w:r>
-            <w:proofErr w:type="spellEnd"/>
-            <w:r>
-              <w:rPr>
-                <w:rFonts w:eastAsia="Times New Roman" w:cs="Courier New"/>
-                <w:b/>
-                <w:color w:val="000000"/>
-                <w:szCs w:val="24"/>
-              </w:rPr>
-              <w:t xml:space="preserve"> </w:t>
-            </w:r>
           </w:p>
         </w:tc>
         <w:tc>
           <w:tcPr>
-            <w:tcW w:w="2167" w:type="dxa"/>
+            <w:tcW w:w="3068" w:type="dxa"/>
           </w:tcPr>
           <w:p>
             <w:pPr>
               <w:pStyle w:val="BodyText"/>
-              <w:jc w:val="left"/>
             </w:pPr>
             <w:r>
-              <w:t>HTTP CODE:</w:t>
-            </w:r>
-            <w:r>
-              <w:br/>
-              <w:t>CREATED,</w:t>
-            </w:r>
-            <w:r>
-              <w:br/>
-              <w:t>NO_CONTENT</w:t>
-            </w:r>
-            <w:r>
-              <w:t xml:space="preserve"> </w:t>
+              <w:t>“/historian/{</w:t>
+            </w:r>
+            <w:proofErr w:type="spellStart"/>
+            <w:r>
+              <w:t>systemName</w:t>
+            </w:r>
+            <w:proofErr w:type="spellEnd"/>
+            <w:r>
+              <w:t>}</w:t>
+            </w:r>
+            <w:r>
+              <w:t>”</w:t>
             </w:r>
           </w:p>
+        </w:tc>
+        <w:tc>
+          <w:tcPr>
+            <w:tcW w:w="1058" w:type="dxa"/>
+          </w:tcPr>
           <w:p>
             <w:pPr>
               <w:pStyle w:val="BodyText"/>
-              <w:jc w:val="left"/>
             </w:pPr>
             <w:r>
-              <w:t>BAD_REQUEST</w:t>
+              <w:t>PUT</w:t>
             </w:r>
           </w:p>
         </w:tc>
-      </w:tr>
-      <w:tr>
         <w:tc>
           <w:tcPr>
             <w:tcW w:w="1496" w:type="dxa"/>
@@ -818,109 +812,123 @@
               <w:pStyle w:val="BodyText"/>
             </w:pPr>
             <w:r>
-              <w:t>Retrieve</w:t>
+              <w:t>Operation</w:t>
             </w:r>
           </w:p>
         </w:tc>
         <w:tc>
           <w:tcPr>
-            <w:tcW w:w="2979" w:type="dxa"/>
+            <w:tcW w:w="1973" w:type="dxa"/>
           </w:tcPr>
           <w:p>
             <w:pPr>
               <w:pStyle w:val="BodyText"/>
             </w:pPr>
             <w:r>
-              <w:t>“/</w:t>
-            </w:r>
-            <w:r>
-              <w:t>historian</w:t>
-            </w:r>
-            <w:r>
-              <w:t>/{</w:t>
-            </w:r>
-            <w:proofErr w:type="spellStart"/>
-            <w:r>
-              <w:t>systemName</w:t>
-            </w:r>
-            <w:proofErr w:type="spellEnd"/>
-            <w:r>
-              <w:t>}”</w:t>
+              <w:t>HTTP CODE:</w:t>
+            </w:r>
+            <w:r>
+              <w:br/>
+              <w:t>CREATED,</w:t>
+            </w:r>
+            <w:r>
+              <w:br/>
+              <w:t xml:space="preserve">NO_CONTENT </w:t>
+            </w:r>
+          </w:p>
+          <w:p>
+            <w:pPr>
+              <w:pStyle w:val="BodyText"/>
+            </w:pPr>
+            <w:r>
+              <w:t>BAD_REQUEST</w:t>
             </w:r>
           </w:p>
         </w:tc>
+      </w:tr>
+      <w:tr>
+        <w:trPr>
+          <w:trHeight w:val="1111"/>
+        </w:trPr>
         <w:tc>
           <w:tcPr>
-            <w:tcW w:w="1060" w:type="dxa"/>
+            <w:tcW w:w="1629" w:type="dxa"/>
           </w:tcPr>
           <w:p>
             <w:pPr>
               <w:pStyle w:val="BodyText"/>
             </w:pPr>
-            <w:r>
-              <w:t>GET</w:t>
-            </w:r>
-          </w:p>
-        </w:tc>
-        <w:tc>
-          <w:tcPr>
-            <w:tcW w:w="1888" w:type="dxa"/>
-          </w:tcPr>
-          <w:p>
-            <w:pPr>
-              <w:pStyle w:val="BodyText"/>
-              <w:rPr>
-                <w:b/>
-              </w:rPr>
-            </w:pPr>
             <w:proofErr w:type="spellStart"/>
             <w:r>
-              <w:rPr>
-                <w:rFonts w:eastAsia="Times New Roman" w:cs="Courier New"/>
-                <w:b/>
-                <w:color w:val="000000"/>
-                <w:szCs w:val="24"/>
-              </w:rPr>
-              <w:t>SensorData</w:t>
-            </w:r>
-            <w:proofErr w:type="spellEnd"/>
-            <w:r>
-              <w:rPr>
-                <w:rFonts w:eastAsia="Times New Roman" w:cs="Courier New"/>
-                <w:b/>
-                <w:color w:val="000000"/>
-                <w:szCs w:val="24"/>
-              </w:rPr>
-              <w:br/>
-            </w:r>
-            <w:proofErr w:type="spellStart"/>
-            <w:r>
-              <w:rPr>
-                <w:rFonts w:eastAsia="Times New Roman" w:cs="Courier New"/>
-                <w:b/>
-                <w:color w:val="000000"/>
-                <w:szCs w:val="24"/>
-              </w:rPr>
-              <w:t>GenericFile</w:t>
+              <w:t>Delete</w:t>
+            </w:r>
+            <w:r>
+              <w:t>Service</w:t>
             </w:r>
             <w:proofErr w:type="spellEnd"/>
           </w:p>
         </w:tc>
         <w:tc>
           <w:tcPr>
-            <w:tcW w:w="2167" w:type="dxa"/>
+            <w:tcW w:w="3068" w:type="dxa"/>
           </w:tcPr>
           <w:p>
             <w:pPr>
               <w:pStyle w:val="BodyText"/>
-              <w:jc w:val="left"/>
             </w:pPr>
             <w:r>
+              <w:t>“/historian/{</w:t>
+            </w:r>
+            <w:proofErr w:type="spellStart"/>
+            <w:r>
+              <w:t>systemName</w:t>
+            </w:r>
+            <w:proofErr w:type="spellEnd"/>
+            <w:r>
+              <w:t>}”</w:t>
+            </w:r>
+          </w:p>
+        </w:tc>
+        <w:tc>
+          <w:tcPr>
+            <w:tcW w:w="1058" w:type="dxa"/>
+          </w:tcPr>
+          <w:p>
+            <w:pPr>
+              <w:pStyle w:val="BodyText"/>
+            </w:pPr>
+            <w:r>
+              <w:t>PUT</w:t>
+            </w:r>
+          </w:p>
+        </w:tc>
+        <w:tc>
+          <w:tcPr>
+            <w:tcW w:w="1496" w:type="dxa"/>
+          </w:tcPr>
+          <w:p>
+            <w:pPr>
+              <w:pStyle w:val="BodyText"/>
+            </w:pPr>
+            <w:r>
+              <w:t>Operation</w:t>
+            </w:r>
+          </w:p>
+        </w:tc>
+        <w:tc>
+          <w:tcPr>
+            <w:tcW w:w="1973" w:type="dxa"/>
+          </w:tcPr>
+          <w:p>
+            <w:pPr>
+              <w:pStyle w:val="BodyText"/>
+            </w:pPr>
+            <w:r>
               <w:t>HTTP CODE:</w:t>
             </w:r>
             <w:r>
               <w:br/>
-              <w:t>OK,</w:t>
+              <w:t>CREATED,</w:t>
             </w:r>
             <w:r>
               <w:br/>
@@ -937,6 +945,260 @@
           </w:p>
         </w:tc>
       </w:tr>
+      <w:tr>
+        <w:trPr>
+          <w:trHeight w:val="1111"/>
+        </w:trPr>
+        <w:tc>
+          <w:tcPr>
+            <w:tcW w:w="1629" w:type="dxa"/>
+          </w:tcPr>
+          <w:p>
+            <w:pPr>
+              <w:pStyle w:val="BodyText"/>
+            </w:pPr>
+            <w:r>
+              <w:t>Store</w:t>
+            </w:r>
+          </w:p>
+        </w:tc>
+        <w:tc>
+          <w:tcPr>
+            <w:tcW w:w="3068" w:type="dxa"/>
+          </w:tcPr>
+          <w:p>
+            <w:pPr>
+              <w:pStyle w:val="BodyText"/>
+            </w:pPr>
+            <w:r>
+              <w:t>“/historian/{</w:t>
+            </w:r>
+            <w:proofErr w:type="spellStart"/>
+            <w:r>
+              <w:t>systemName</w:t>
+            </w:r>
+            <w:proofErr w:type="spellEnd"/>
+            <w:r>
+              <w:t>}</w:t>
+            </w:r>
+            <w:r>
+              <w:br/>
+            </w:r>
+            <w:r>
+              <w:t>/{</w:t>
+            </w:r>
+            <w:proofErr w:type="spellStart"/>
+            <w:r>
+              <w:t>service</w:t>
+            </w:r>
+            <w:r>
+              <w:t>Name</w:t>
+            </w:r>
+            <w:proofErr w:type="spellEnd"/>
+            <w:r>
+              <w:t>}</w:t>
+            </w:r>
+            <w:r>
+              <w:t>”</w:t>
+            </w:r>
+          </w:p>
+        </w:tc>
+        <w:tc>
+          <w:tcPr>
+            <w:tcW w:w="1058" w:type="dxa"/>
+          </w:tcPr>
+          <w:p>
+            <w:pPr>
+              <w:pStyle w:val="BodyText"/>
+            </w:pPr>
+            <w:r>
+              <w:t>PUT</w:t>
+            </w:r>
+          </w:p>
+        </w:tc>
+        <w:tc>
+          <w:tcPr>
+            <w:tcW w:w="1496" w:type="dxa"/>
+          </w:tcPr>
+          <w:p>
+            <w:pPr>
+              <w:pStyle w:val="BodyText"/>
+            </w:pPr>
+            <w:proofErr w:type="spellStart"/>
+            <w:r>
+              <w:t>SensorData</w:t>
+            </w:r>
+            <w:proofErr w:type="spellEnd"/>
+            <w:r>
+              <w:br/>
+            </w:r>
+            <w:proofErr w:type="spellStart"/>
+            <w:r>
+              <w:t>GenericFile</w:t>
+            </w:r>
+            <w:proofErr w:type="spellEnd"/>
+            <w:r>
+              <w:t xml:space="preserve"> </w:t>
+            </w:r>
+          </w:p>
+        </w:tc>
+        <w:tc>
+          <w:tcPr>
+            <w:tcW w:w="1973" w:type="dxa"/>
+          </w:tcPr>
+          <w:p>
+            <w:pPr>
+              <w:pStyle w:val="BodyText"/>
+            </w:pPr>
+            <w:r>
+              <w:t>HTTP CODE:</w:t>
+            </w:r>
+            <w:r>
+              <w:br/>
+              <w:t>CREATED,</w:t>
+            </w:r>
+            <w:r>
+              <w:br/>
+              <w:t xml:space="preserve">NO_CONTENT </w:t>
+            </w:r>
+          </w:p>
+          <w:p>
+            <w:pPr>
+              <w:pStyle w:val="BodyText"/>
+            </w:pPr>
+            <w:r>
+              <w:t>BAD_REQUEST</w:t>
+            </w:r>
+          </w:p>
+        </w:tc>
+      </w:tr>
+      <w:tr>
+        <w:trPr>
+          <w:trHeight w:val="1111"/>
+        </w:trPr>
+        <w:tc>
+          <w:tcPr>
+            <w:tcW w:w="1629" w:type="dxa"/>
+          </w:tcPr>
+          <w:p>
+            <w:pPr>
+              <w:pStyle w:val="BodyText"/>
+            </w:pPr>
+            <w:r>
+              <w:t>Retrieve</w:t>
+            </w:r>
+          </w:p>
+        </w:tc>
+        <w:tc>
+          <w:tcPr>
+            <w:tcW w:w="3068" w:type="dxa"/>
+          </w:tcPr>
+          <w:p>
+            <w:pPr>
+              <w:pStyle w:val="BodyText"/>
+            </w:pPr>
+            <w:r>
+              <w:t>“/historian/{</w:t>
+            </w:r>
+            <w:proofErr w:type="spellStart"/>
+            <w:r>
+              <w:t>systemName</w:t>
+            </w:r>
+            <w:proofErr w:type="spellEnd"/>
+            <w:r>
+              <w:t>}</w:t>
+            </w:r>
+            <w:r>
+              <w:br/>
+            </w:r>
+            <w:r>
+              <w:t>/{</w:t>
+            </w:r>
+            <w:proofErr w:type="spellStart"/>
+            <w:r>
+              <w:t>s</w:t>
+            </w:r>
+            <w:r>
+              <w:t>ervice</w:t>
+            </w:r>
+            <w:r>
+              <w:t>Name</w:t>
+            </w:r>
+            <w:proofErr w:type="spellEnd"/>
+            <w:r>
+              <w:t>}</w:t>
+            </w:r>
+            <w:r>
+              <w:t>”</w:t>
+            </w:r>
+          </w:p>
+        </w:tc>
+        <w:tc>
+          <w:tcPr>
+            <w:tcW w:w="1058" w:type="dxa"/>
+          </w:tcPr>
+          <w:p>
+            <w:pPr>
+              <w:pStyle w:val="BodyText"/>
+            </w:pPr>
+            <w:r>
+              <w:t>GET</w:t>
+            </w:r>
+          </w:p>
+        </w:tc>
+        <w:tc>
+          <w:tcPr>
+            <w:tcW w:w="1496" w:type="dxa"/>
+          </w:tcPr>
+          <w:p>
+            <w:pPr>
+              <w:pStyle w:val="BodyText"/>
+            </w:pPr>
+            <w:proofErr w:type="spellStart"/>
+            <w:r>
+              <w:t>SensorData</w:t>
+            </w:r>
+            <w:proofErr w:type="spellEnd"/>
+            <w:r>
+              <w:br/>
+            </w:r>
+            <w:proofErr w:type="spellStart"/>
+            <w:r>
+              <w:t>GenericFile</w:t>
+            </w:r>
+            <w:proofErr w:type="spellEnd"/>
+          </w:p>
+        </w:tc>
+        <w:tc>
+          <w:tcPr>
+            <w:tcW w:w="1973" w:type="dxa"/>
+          </w:tcPr>
+          <w:p>
+            <w:pPr>
+              <w:pStyle w:val="BodyText"/>
+            </w:pPr>
+            <w:r>
+              <w:t>HTTP CODE:</w:t>
+            </w:r>
+            <w:r>
+              <w:br/>
+              <w:t>OK,</w:t>
+            </w:r>
+            <w:r>
+              <w:br/>
+              <w:t xml:space="preserve">NO_CONTENT </w:t>
+            </w:r>
+          </w:p>
+          <w:p>
+            <w:pPr>
+              <w:pStyle w:val="BodyText"/>
+            </w:pPr>
+            <w:r>
+              <w:t>BAD_REQUEST</w:t>
+            </w:r>
+          </w:p>
+        </w:tc>
+      </w:tr>
     </w:tbl>
     <w:p>
       <w:pPr>
@@ -1044,10 +1306,7 @@
         <w:t>/</w:t>
       </w:r>
       <w:r>
-        <w:t xml:space="preserve"> </w:t>
-      </w:r>
-      <w:r>
-        <w:t xml:space="preserve">Retrieve </w:t>
+        <w:t xml:space="preserve"> Retrieve </w:t>
       </w:r>
       <w:r>
         <w:t>request is a simple HTTP</w:t>
@@ -1056,7 +1315,13 @@
         <w:t>/CoAP</w:t>
       </w:r>
       <w:r>
-        <w:t xml:space="preserve"> status code (Created/Ok – request was success, No Content – request had no effect).</w:t>
+        <w:t xml:space="preserve"> status code (Created/O</w:t>
+      </w:r>
+      <w:r>
+        <w:t>K</w:t>
+      </w:r>
+      <w:r>
+        <w:t xml:space="preserve"> – request was success, No Content – request had no effect).</w:t>
       </w:r>
       <w:r>
         <w:t xml:space="preserve"> The Content-type for Store must be </w:t>
@@ -1072,14 +1337,19 @@
         <w:rPr>
           <w:i/>
         </w:rPr>
-        <w:t>senml</w:t>
+        <w:t>senml+json</w:t>
+      </w:r>
+      <w:proofErr w:type="spellEnd"/>
+      <w:r>
+        <w:t xml:space="preserve">. The Content-type for Retrieve is </w:t>
       </w:r>
       <w:r>
         <w:rPr>
           <w:i/>
         </w:rPr>
-        <w:t>+</w:t>
-      </w:r>
+        <w:t>application/</w:t>
+      </w:r>
+      <w:proofErr w:type="spellStart"/>
       <w:r>
         <w:rPr>
           <w:i/>
@@ -1088,27 +1358,8 @@
       </w:r>
       <w:proofErr w:type="spellEnd"/>
       <w:r>
-        <w:t xml:space="preserve">. The Content-type for Retrieve is </w:t>
-      </w:r>
-      <w:r>
-        <w:rPr>
-          <w:i/>
-        </w:rPr>
-        <w:t>application/</w:t>
-      </w:r>
-      <w:proofErr w:type="spellStart"/>
-      <w:r>
-        <w:rPr>
-          <w:i/>
-        </w:rPr>
-        <w:t>json</w:t>
-      </w:r>
-      <w:proofErr w:type="spellEnd"/>
-      <w:r>
         <w:t>.</w:t>
       </w:r>
-      <w:bookmarkStart w:id="3" w:name="_GoBack"/>
-      <w:bookmarkEnd w:id="3"/>
     </w:p>
     <w:p>
       <w:pPr>
@@ -1154,45 +1405,45 @@
         </w:rPr>
         <w:t xml:space="preserve">3.1. </w:t>
       </w:r>
+      <w:r>
+        <w:rPr>
+          <w:lang w:val="en-US"/>
+        </w:rPr>
+        <w:t>Operation</w:t>
+      </w:r>
+      <w:r>
+        <w:rPr>
+          <w:lang w:val="en-US"/>
+        </w:rPr>
+        <w:t xml:space="preserve"> request</w:t>
+      </w:r>
+      <w:r>
+        <w:rPr>
+          <w:lang w:val="en-US"/>
+        </w:rPr>
+        <w:t xml:space="preserve"> </w:t>
+      </w:r>
       <w:proofErr w:type="spellStart"/>
       <w:r>
         <w:rPr>
           <w:lang w:val="en-US"/>
         </w:rPr>
-        <w:t>SensorData</w:t>
+        <w:t>ListServices</w:t>
       </w:r>
       <w:proofErr w:type="spellEnd"/>
       <w:r>
         <w:rPr>
           <w:lang w:val="en-US"/>
         </w:rPr>
-        <w:t xml:space="preserve"> </w:t>
-      </w:r>
-      <w:r>
-        <w:rPr>
-          <w:lang w:val="en-US"/>
-        </w:rPr>
-        <w:t>Store</w:t>
-      </w:r>
-      <w:r>
-        <w:rPr>
-          <w:lang w:val="en-US"/>
-        </w:rPr>
-        <w:t xml:space="preserve">- </w:t>
-      </w:r>
-      <w:proofErr w:type="spellStart"/>
-      <w:r>
-        <w:rPr>
-          <w:lang w:val="en-US"/>
-        </w:rPr>
-        <w:t>SenML</w:t>
-      </w:r>
-      <w:proofErr w:type="spellEnd"/>
-      <w:r>
-        <w:rPr>
-          <w:lang w:val="en-US"/>
-        </w:rPr>
         <w:t xml:space="preserve"> request</w:t>
+      </w:r>
+    </w:p>
+    <w:p>
+      <w:pPr>
+        <w:pStyle w:val="BodyText"/>
+      </w:pPr>
+      <w:r>
+        <w:t>This function lists all service instances for a specific system.</w:t>
       </w:r>
     </w:p>
     <w:p>
@@ -1215,7 +1466,7 @@
           <w:szCs w:val="22"/>
           <w:lang w:val="en-US" w:eastAsia="en-US"/>
         </w:rPr>
-        <w:t>[</w:t>
+        <w:t>{</w:t>
       </w:r>
     </w:p>
     <w:p>
@@ -1246,99 +1497,47 @@
           <w:szCs w:val="22"/>
           <w:lang w:val="en-US" w:eastAsia="en-US"/>
         </w:rPr>
-        <w:t>{"</w:t>
-      </w:r>
-      <w:proofErr w:type="spellStart"/>
-      <w:r>
-        <w:rPr>
-          <w:rFonts w:eastAsia="MS PGothic" w:cs="Lucida Grande"/>
-          <w:szCs w:val="22"/>
-          <w:lang w:val="en-US" w:eastAsia="en-US"/>
-        </w:rPr>
-        <w:t>bn</w:t>
-      </w:r>
-      <w:proofErr w:type="spellEnd"/>
-      <w:r>
-        <w:rPr>
-          <w:rFonts w:eastAsia="MS PGothic" w:cs="Lucida Grande"/>
-          <w:szCs w:val="22"/>
-          <w:lang w:val="en-US" w:eastAsia="en-US"/>
-        </w:rPr>
-        <w:t>":"</w:t>
-      </w:r>
-      <w:r>
-        <w:rPr>
-          <w:rFonts w:eastAsia="MS PGothic" w:cs="Lucida Grande"/>
-          <w:szCs w:val="22"/>
-          <w:lang w:val="en-US" w:eastAsia="en-US"/>
-        </w:rPr>
-        <w:t xml:space="preserve"> </w:t>
-      </w:r>
-      <w:r>
-        <w:rPr>
-          <w:rFonts w:eastAsia="MS PGothic" w:cs="Lucida Grande"/>
-          <w:szCs w:val="22"/>
-          <w:lang w:val="en-US" w:eastAsia="en-US"/>
-        </w:rPr>
-        <w:t>TempSys23433</w:t>
-      </w:r>
-      <w:r>
-        <w:rPr>
-          <w:rFonts w:eastAsia="MS PGothic" w:cs="Lucida Grande"/>
-          <w:szCs w:val="22"/>
-          <w:lang w:val="en-US" w:eastAsia="en-US"/>
-        </w:rPr>
-        <w:t>:","bt":</w:t>
-      </w:r>
-      <w:r>
-        <w:rPr>
-          <w:rFonts w:eastAsia="MS PGothic" w:cs="Lucida Grande"/>
-          <w:szCs w:val="22"/>
-          <w:lang w:val="en-US" w:eastAsia="en-US"/>
-        </w:rPr>
-        <w:t>1.276020076001e+</w:t>
-      </w:r>
-      <w:proofErr w:type="gramStart"/>
-      <w:r>
-        <w:rPr>
-          <w:rFonts w:eastAsia="MS PGothic" w:cs="Lucida Grande"/>
-          <w:szCs w:val="22"/>
-          <w:lang w:val="en-US" w:eastAsia="en-US"/>
-        </w:rPr>
-        <w:t>09</w:t>
-      </w:r>
-      <w:r>
-        <w:rPr>
-          <w:rFonts w:eastAsia="MS PGothic" w:cs="Lucida Grande"/>
-          <w:szCs w:val="22"/>
-          <w:lang w:val="en-US" w:eastAsia="en-US"/>
-        </w:rPr>
-        <w:t>,  "</w:t>
-      </w:r>
-      <w:proofErr w:type="gramEnd"/>
-      <w:r>
-        <w:rPr>
-          <w:rFonts w:eastAsia="MS PGothic" w:cs="Lucida Grande"/>
-          <w:szCs w:val="22"/>
-          <w:lang w:val="en-US" w:eastAsia="en-US"/>
-        </w:rPr>
-        <w:t>bu":"</w:t>
-      </w:r>
-      <w:r>
-        <w:rPr>
-          <w:rFonts w:eastAsia="MS PGothic" w:cs="Lucida Grande"/>
-          <w:szCs w:val="22"/>
-          <w:lang w:val="en-US" w:eastAsia="en-US"/>
-        </w:rPr>
-        <w:t>Cel</w:t>
-      </w:r>
-      <w:r>
-        <w:rPr>
-          <w:rFonts w:eastAsia="MS PGothic" w:cs="Lucida Grande"/>
-          <w:szCs w:val="22"/>
-          <w:lang w:val="en-US" w:eastAsia="en-US"/>
-        </w:rPr>
-        <w:t>","bver":5,</w:t>
+        <w:t>"</w:t>
+      </w:r>
+      <w:r>
+        <w:rPr>
+          <w:rFonts w:eastAsia="MS PGothic" w:cs="Lucida Grande"/>
+          <w:szCs w:val="22"/>
+          <w:lang w:val="en-US" w:eastAsia="en-US"/>
+        </w:rPr>
+        <w:t>op</w:t>
+      </w:r>
+      <w:r>
+        <w:rPr>
+          <w:rFonts w:eastAsia="MS PGothic" w:cs="Lucida Grande"/>
+          <w:szCs w:val="22"/>
+          <w:lang w:val="en-US" w:eastAsia="en-US"/>
+        </w:rPr>
+        <w:t xml:space="preserve">": </w:t>
+      </w:r>
+      <w:r>
+        <w:rPr>
+          <w:rFonts w:eastAsia="MS PGothic" w:cs="Lucida Grande"/>
+          <w:szCs w:val="22"/>
+          <w:lang w:val="en-US" w:eastAsia="en-US"/>
+        </w:rPr>
+        <w:t>“</w:t>
+      </w:r>
+      <w:r>
+        <w:rPr>
+          <w:rFonts w:eastAsia="MS PGothic" w:cs="Lucida Grande"/>
+          <w:szCs w:val="22"/>
+          <w:lang w:val="en-US" w:eastAsia="en-US"/>
+        </w:rPr>
+        <w:t>list</w:t>
+      </w:r>
+      <w:r>
+        <w:rPr>
+          <w:rFonts w:eastAsia="MS PGothic" w:cs="Lucida Grande"/>
+          <w:szCs w:val="22"/>
+          <w:lang w:val="en-US" w:eastAsia="en-US"/>
+        </w:rPr>
+        <w:t>”</w:t>
       </w:r>
     </w:p>
     <w:p>
@@ -1361,69 +1560,80 @@
           <w:szCs w:val="22"/>
           <w:lang w:val="en-US" w:eastAsia="en-US"/>
         </w:rPr>
-        <w:t xml:space="preserve">    "n":"</w:t>
-      </w:r>
-      <w:r>
+        <w:t>}</w:t>
+      </w:r>
+    </w:p>
+    <w:p>
+      <w:pPr>
+        <w:pStyle w:val="BodyText"/>
+      </w:pPr>
+    </w:p>
+    <w:p>
+      <w:pPr>
+        <w:pStyle w:val="BodyText"/>
+      </w:pPr>
+      <w:r>
+        <w:t>Response:</w:t>
+      </w:r>
+    </w:p>
+    <w:p>
+      <w:pPr>
+        <w:pStyle w:val="Heading1"/>
         <w:rPr>
           <w:lang w:val="en-US"/>
         </w:rPr>
-        <w:t xml:space="preserve"> </w:t>
+      </w:pPr>
+      <w:r>
+        <w:rPr>
+          <w:lang w:val="en-US"/>
+        </w:rPr>
+        <w:t>3.</w:t>
+      </w:r>
+      <w:r>
+        <w:rPr>
+          <w:lang w:val="en-US"/>
+        </w:rPr>
+        <w:t>2</w:t>
+      </w:r>
+      <w:r>
+        <w:rPr>
+          <w:lang w:val="en-US"/>
+        </w:rPr>
+        <w:t xml:space="preserve">. </w:t>
+      </w:r>
+      <w:r>
+        <w:rPr>
+          <w:lang w:val="en-US"/>
+        </w:rPr>
+        <w:t xml:space="preserve">Operation request </w:t>
       </w:r>
       <w:proofErr w:type="spellStart"/>
       <w:r>
         <w:rPr>
           <w:lang w:val="en-US"/>
         </w:rPr>
-        <w:t>IndoorTemperature</w:t>
+        <w:t>Create</w:t>
+      </w:r>
+      <w:r>
+        <w:rPr>
+          <w:lang w:val="en-US"/>
+        </w:rPr>
+        <w:t>Service</w:t>
       </w:r>
       <w:proofErr w:type="spellEnd"/>
       <w:r>
         <w:rPr>
-          <w:rFonts w:eastAsia="MS PGothic" w:cs="Lucida Grande"/>
-          <w:szCs w:val="22"/>
-          <w:lang w:val="en-US" w:eastAsia="en-US"/>
-        </w:rPr>
-        <w:t xml:space="preserve"> </w:t>
-      </w:r>
-      <w:r>
-        <w:rPr>
-          <w:rFonts w:eastAsia="MS PGothic" w:cs="Lucida Grande"/>
-          <w:szCs w:val="22"/>
-          <w:lang w:val="en-US" w:eastAsia="en-US"/>
-        </w:rPr>
-        <w:t>","u":"</w:t>
-      </w:r>
-      <w:r>
-        <w:rPr>
-          <w:rFonts w:eastAsia="MS PGothic" w:cs="Lucida Grande"/>
-          <w:szCs w:val="22"/>
-          <w:lang w:val="en-US" w:eastAsia="en-US"/>
-        </w:rPr>
-        <w:t>Cel</w:t>
-      </w:r>
-      <w:r>
-        <w:rPr>
-          <w:rFonts w:eastAsia="MS PGothic" w:cs="Lucida Grande"/>
-          <w:szCs w:val="22"/>
-          <w:lang w:val="en-US" w:eastAsia="en-US"/>
-        </w:rPr>
-        <w:t>","v":</w:t>
-      </w:r>
-      <w:r>
-        <w:rPr>
-          <w:rFonts w:eastAsia="MS PGothic" w:cs="Lucida Grande"/>
-          <w:szCs w:val="22"/>
-          <w:lang w:val="en-US" w:eastAsia="en-US"/>
-        </w:rPr>
-        <w:t>22</w:t>
-      </w:r>
-      <w:r>
-        <w:rPr>
-          <w:rFonts w:eastAsia="MS PGothic" w:cs="Lucida Grande"/>
-          <w:szCs w:val="22"/>
-          <w:lang w:val="en-US" w:eastAsia="en-US"/>
-        </w:rPr>
-        <w:t>.1},</w:t>
+          <w:lang w:val="en-US"/>
+        </w:rPr>
+        <w:t xml:space="preserve"> request</w:t>
+      </w:r>
+    </w:p>
+    <w:p>
+      <w:pPr>
+        <w:pStyle w:val="BodyText"/>
+      </w:pPr>
+      <w:r>
+        <w:t>This function creates a new service instance for a specific system.</w:t>
       </w:r>
     </w:p>
     <w:p>
@@ -1446,71 +1656,7 @@
           <w:szCs w:val="22"/>
           <w:lang w:val="en-US" w:eastAsia="en-US"/>
         </w:rPr>
-        <w:t xml:space="preserve">   {"n":"</w:t>
-      </w:r>
-      <w:r>
-        <w:rPr>
-          <w:lang w:val="en-US"/>
-        </w:rPr>
-        <w:t xml:space="preserve"> </w:t>
-      </w:r>
-      <w:proofErr w:type="spellStart"/>
-      <w:r>
-        <w:rPr>
-          <w:lang w:val="en-US"/>
-        </w:rPr>
-        <w:t>IndoorTemperature</w:t>
-      </w:r>
-      <w:proofErr w:type="spellEnd"/>
-      <w:r>
-        <w:rPr>
-          <w:rFonts w:eastAsia="MS PGothic" w:cs="Lucida Grande"/>
-          <w:szCs w:val="22"/>
-          <w:lang w:val="en-US" w:eastAsia="en-US"/>
-        </w:rPr>
-        <w:t xml:space="preserve"> </w:t>
-      </w:r>
-      <w:r>
-        <w:rPr>
-          <w:rFonts w:eastAsia="MS PGothic" w:cs="Lucida Grande"/>
-          <w:szCs w:val="22"/>
-          <w:lang w:val="en-US" w:eastAsia="en-US"/>
-        </w:rPr>
-        <w:t>","t</w:t>
-      </w:r>
-      <w:proofErr w:type="gramStart"/>
-      <w:r>
-        <w:rPr>
-          <w:rFonts w:eastAsia="MS PGothic" w:cs="Lucida Grande"/>
-          <w:szCs w:val="22"/>
-          <w:lang w:val="en-US" w:eastAsia="en-US"/>
-        </w:rPr>
-        <w:t>":-</w:t>
-      </w:r>
-      <w:proofErr w:type="gramEnd"/>
-      <w:r>
-        <w:rPr>
-          <w:rFonts w:eastAsia="MS PGothic" w:cs="Lucida Grande"/>
-          <w:szCs w:val="22"/>
-          <w:lang w:val="en-US" w:eastAsia="en-US"/>
-        </w:rPr>
-        <w:t>5,"v":</w:t>
-      </w:r>
-      <w:r>
-        <w:rPr>
-          <w:rFonts w:eastAsia="MS PGothic" w:cs="Lucida Grande"/>
-          <w:szCs w:val="22"/>
-          <w:lang w:val="en-US" w:eastAsia="en-US"/>
-        </w:rPr>
-        <w:t>22</w:t>
-      </w:r>
-      <w:r>
-        <w:rPr>
-          <w:rFonts w:eastAsia="MS PGothic" w:cs="Lucida Grande"/>
-          <w:szCs w:val="22"/>
-          <w:lang w:val="en-US" w:eastAsia="en-US"/>
-        </w:rPr>
-        <w:t>.2},</w:t>
+        <w:t>{</w:t>
       </w:r>
     </w:p>
     <w:p>
@@ -1533,87 +1679,63 @@
           <w:szCs w:val="22"/>
           <w:lang w:val="en-US" w:eastAsia="en-US"/>
         </w:rPr>
-        <w:t xml:space="preserve">   {"n":"</w:t>
-      </w:r>
-      <w:r>
-        <w:rPr>
-          <w:lang w:val="en-US"/>
-        </w:rPr>
-        <w:t xml:space="preserve"> </w:t>
-      </w:r>
-      <w:proofErr w:type="spellStart"/>
-      <w:r>
-        <w:rPr>
-          <w:lang w:val="en-US"/>
-        </w:rPr>
-        <w:t>IndoorTemperature</w:t>
-      </w:r>
-      <w:proofErr w:type="spellEnd"/>
-      <w:r>
-        <w:rPr>
-          <w:rFonts w:eastAsia="MS PGothic" w:cs="Lucida Grande"/>
-          <w:szCs w:val="22"/>
-          <w:lang w:val="en-US" w:eastAsia="en-US"/>
-        </w:rPr>
-        <w:t xml:space="preserve"> </w:t>
-      </w:r>
-      <w:r>
-        <w:rPr>
-          <w:rFonts w:eastAsia="MS PGothic" w:cs="Lucida Grande"/>
-          <w:szCs w:val="22"/>
-          <w:lang w:val="en-US" w:eastAsia="en-US"/>
-        </w:rPr>
-        <w:t>","t</w:t>
-      </w:r>
-      <w:proofErr w:type="gramStart"/>
-      <w:r>
-        <w:rPr>
-          <w:rFonts w:eastAsia="MS PGothic" w:cs="Lucida Grande"/>
-          <w:szCs w:val="22"/>
-          <w:lang w:val="en-US" w:eastAsia="en-US"/>
-        </w:rPr>
-        <w:t>":-</w:t>
-      </w:r>
-      <w:proofErr w:type="gramEnd"/>
-      <w:r>
-        <w:rPr>
-          <w:rFonts w:eastAsia="MS PGothic" w:cs="Lucida Grande"/>
-          <w:szCs w:val="22"/>
-          <w:lang w:val="en-US" w:eastAsia="en-US"/>
-        </w:rPr>
-        <w:t>4,"v":</w:t>
-      </w:r>
-      <w:r>
-        <w:rPr>
-          <w:rFonts w:eastAsia="MS PGothic" w:cs="Lucida Grande"/>
-          <w:szCs w:val="22"/>
-          <w:lang w:val="en-US" w:eastAsia="en-US"/>
-        </w:rPr>
-        <w:t>22</w:t>
-      </w:r>
-      <w:r>
-        <w:rPr>
-          <w:rFonts w:eastAsia="MS PGothic" w:cs="Lucida Grande"/>
-          <w:szCs w:val="22"/>
-          <w:lang w:val="en-US" w:eastAsia="en-US"/>
-        </w:rPr>
-        <w:t>.</w:t>
-      </w:r>
-      <w:r>
-        <w:rPr>
-          <w:rFonts w:eastAsia="MS PGothic" w:cs="Lucida Grande"/>
-          <w:szCs w:val="22"/>
-          <w:lang w:val="en-US" w:eastAsia="en-US"/>
-        </w:rPr>
-        <w:t>4</w:t>
-      </w:r>
-      <w:r>
-        <w:rPr>
-          <w:rFonts w:eastAsia="MS PGothic" w:cs="Lucida Grande"/>
-          <w:szCs w:val="22"/>
-          <w:lang w:val="en-US" w:eastAsia="en-US"/>
-        </w:rPr>
-        <w:t>}</w:t>
+        <w:t xml:space="preserve">  </w:t>
+      </w:r>
+      <w:r>
+        <w:rPr>
+          <w:rFonts w:eastAsia="MS PGothic" w:cs="Lucida Grande"/>
+          <w:szCs w:val="22"/>
+          <w:lang w:val="en-US" w:eastAsia="en-US"/>
+        </w:rPr>
+        <w:t>"</w:t>
+      </w:r>
+      <w:r>
+        <w:rPr>
+          <w:rFonts w:eastAsia="MS PGothic" w:cs="Lucida Grande"/>
+          <w:szCs w:val="22"/>
+          <w:lang w:val="en-US" w:eastAsia="en-US"/>
+        </w:rPr>
+        <w:t>op</w:t>
+      </w:r>
+      <w:r>
+        <w:rPr>
+          <w:rFonts w:eastAsia="MS PGothic" w:cs="Lucida Grande"/>
+          <w:szCs w:val="22"/>
+          <w:lang w:val="en-US" w:eastAsia="en-US"/>
+        </w:rPr>
+        <w:t xml:space="preserve">": </w:t>
+      </w:r>
+      <w:r>
+        <w:rPr>
+          <w:rFonts w:eastAsia="MS PGothic" w:cs="Lucida Grande"/>
+          <w:szCs w:val="22"/>
+          <w:lang w:val="en-US" w:eastAsia="en-US"/>
+        </w:rPr>
+        <w:t>“</w:t>
+      </w:r>
+      <w:r>
+        <w:rPr>
+          <w:rFonts w:eastAsia="MS PGothic" w:cs="Lucida Grande"/>
+          <w:szCs w:val="22"/>
+          <w:lang w:val="en-US" w:eastAsia="en-US"/>
+        </w:rPr>
+        <w:t>create</w:t>
+      </w:r>
+      <w:r>
+        <w:rPr>
+          <w:rFonts w:eastAsia="MS PGothic" w:cs="Lucida Grande"/>
+          <w:szCs w:val="22"/>
+          <w:lang w:val="en-US" w:eastAsia="en-US"/>
+        </w:rPr>
+        <w:t>”</w:t>
+      </w:r>
+      <w:r>
+        <w:rPr>
+          <w:rFonts w:eastAsia="MS PGothic" w:cs="Lucida Grande"/>
+          <w:szCs w:val="22"/>
+          <w:lang w:val="en-US" w:eastAsia="en-US"/>
+        </w:rPr>
+        <w:t>,</w:t>
       </w:r>
     </w:p>
     <w:p>
@@ -1636,61 +1758,53 @@
           <w:szCs w:val="22"/>
           <w:lang w:val="en-US" w:eastAsia="en-US"/>
         </w:rPr>
-        <w:t>]</w:t>
-      </w:r>
-    </w:p>
-    <w:p>
-      <w:pPr>
-        <w:pStyle w:val="Heading1"/>
+        <w:t xml:space="preserve">   "</w:t>
+      </w:r>
+      <w:r>
+        <w:rPr>
+          <w:rFonts w:eastAsia="MS PGothic" w:cs="Lucida Grande"/>
+          <w:szCs w:val="22"/>
+          <w:lang w:val="en-US" w:eastAsia="en-US"/>
+        </w:rPr>
+        <w:t>srvName</w:t>
+      </w:r>
+      <w:r>
+        <w:rPr>
+          <w:rFonts w:eastAsia="MS PGothic" w:cs="Lucida Grande"/>
+          <w:szCs w:val="22"/>
+          <w:lang w:val="en-US" w:eastAsia="en-US"/>
+        </w:rPr>
+        <w:t>":"</w:t>
+      </w:r>
+      <w:r>
+        <w:rPr>
+          <w:rFonts w:eastAsia="MS PGothic" w:cs="Lucida Grande"/>
+          <w:szCs w:val="22"/>
+          <w:lang w:val="en-US" w:eastAsia="en-US"/>
+        </w:rPr>
+        <w:t>tempService1._tempSys-1._http._tcp._arrowhead.eu</w:t>
+      </w:r>
+      <w:r>
+        <w:rPr>
+          <w:rFonts w:eastAsia="MS PGothic" w:cs="Lucida Grande"/>
+          <w:szCs w:val="22"/>
+          <w:lang w:val="en-US" w:eastAsia="en-US"/>
+        </w:rPr>
+        <w:t>:</w:t>
+      </w:r>
+      <w:r>
+        <w:rPr>
+          <w:rFonts w:eastAsia="MS PGothic" w:cs="Lucida Grande"/>
+          <w:szCs w:val="22"/>
+          <w:lang w:val="en-US" w:eastAsia="en-US"/>
+        </w:rPr>
+        <w:t>8000</w:t>
+      </w:r>
+      <w:r>
         <w:rPr>
           <w:lang w:val="en-US"/>
         </w:rPr>
-      </w:pPr>
-      <w:r>
-        <w:rPr>
-          <w:lang w:val="en-US"/>
-        </w:rPr>
-        <w:t>3.</w:t>
-      </w:r>
-      <w:r>
-        <w:rPr>
-          <w:lang w:val="en-US"/>
-        </w:rPr>
-        <w:t>2</w:t>
-      </w:r>
-      <w:r>
-        <w:rPr>
-          <w:lang w:val="en-US"/>
-        </w:rPr>
-        <w:t xml:space="preserve">. </w:t>
-      </w:r>
-      <w:proofErr w:type="spellStart"/>
-      <w:r>
-        <w:rPr>
-          <w:lang w:val="en-US"/>
-        </w:rPr>
-        <w:t>SensorData</w:t>
-      </w:r>
-      <w:proofErr w:type="spellEnd"/>
-      <w:r>
-        <w:rPr>
-          <w:lang w:val="en-US"/>
-        </w:rPr>
-        <w:t xml:space="preserve"> Store- </w:t>
-      </w:r>
-      <w:proofErr w:type="spellStart"/>
-      <w:r>
-        <w:rPr>
-          <w:lang w:val="en-US"/>
-        </w:rPr>
-        <w:t>SigML</w:t>
-      </w:r>
-      <w:proofErr w:type="spellEnd"/>
-      <w:r>
-        <w:rPr>
-          <w:lang w:val="en-US"/>
-        </w:rPr>
-        <w:t xml:space="preserve"> response</w:t>
+        <w:t>”</w:t>
       </w:r>
     </w:p>
     <w:p>
@@ -1713,65 +1827,90 @@
           <w:szCs w:val="22"/>
           <w:lang w:val="en-US" w:eastAsia="en-US"/>
         </w:rPr>
-        <w:t>{</w:t>
-      </w:r>
-      <w:r>
-        <w:rPr>
-          <w:rFonts w:eastAsia="MS PGothic" w:cs="Lucida Grande"/>
-          <w:szCs w:val="22"/>
-          <w:lang w:val="en-US" w:eastAsia="en-US"/>
-        </w:rPr>
-        <w:br/>
-        <w:t xml:space="preserve">  </w:t>
-      </w:r>
-      <w:r>
-        <w:rPr>
-          <w:rFonts w:eastAsia="MS PGothic" w:cs="Lucida Grande"/>
-          <w:szCs w:val="22"/>
-          <w:lang w:val="en-US" w:eastAsia="en-US"/>
-        </w:rPr>
-        <w:t>“p”: 0,</w:t>
-      </w:r>
-      <w:r>
-        <w:rPr>
-          <w:rFonts w:eastAsia="MS PGothic" w:cs="Lucida Grande"/>
-          <w:szCs w:val="22"/>
-          <w:lang w:val="en-US" w:eastAsia="en-US"/>
-        </w:rPr>
-        <w:br/>
-        <w:t xml:space="preserve">  </w:t>
-      </w:r>
-      <w:r>
-        <w:rPr>
-          <w:rFonts w:eastAsia="MS PGothic" w:cs="Lucida Grande"/>
-          <w:szCs w:val="22"/>
-          <w:lang w:val="en-US" w:eastAsia="en-US"/>
-        </w:rPr>
-        <w:t>"</w:t>
-      </w:r>
-      <w:r>
-        <w:rPr>
-          <w:rFonts w:eastAsia="MS PGothic" w:cs="Lucida Grande"/>
-          <w:szCs w:val="22"/>
-          <w:lang w:val="en-US" w:eastAsia="en-US"/>
-        </w:rPr>
-        <w:t>x</w:t>
-      </w:r>
-      <w:r>
-        <w:rPr>
-          <w:rFonts w:eastAsia="MS PGothic" w:cs="Lucida Grande"/>
-          <w:szCs w:val="22"/>
-          <w:lang w:val="en-US" w:eastAsia="en-US"/>
-        </w:rPr>
-        <w:t>":"</w:t>
-      </w:r>
-      <w:r>
-        <w:rPr>
-          <w:rFonts w:eastAsia="MS PGothic" w:cs="Lucida Grande"/>
-          <w:szCs w:val="22"/>
-          <w:lang w:val="en-US" w:eastAsia="en-US"/>
-        </w:rPr>
-        <w:t xml:space="preserve"> 0</w:t>
+        <w:t>}</w:t>
+      </w:r>
+    </w:p>
+    <w:p>
+      <w:pPr>
+        <w:pStyle w:val="BodyText"/>
+      </w:pPr>
+    </w:p>
+    <w:p>
+      <w:pPr>
+        <w:pStyle w:val="BodyText"/>
+      </w:pPr>
+      <w:r>
+        <w:t>Response:</w:t>
+      </w:r>
+    </w:p>
+    <w:p>
+      <w:pPr>
+        <w:pStyle w:val="Heading1"/>
+        <w:rPr>
+          <w:lang w:val="en-US"/>
+        </w:rPr>
+      </w:pPr>
+      <w:r>
+        <w:rPr>
+          <w:lang w:val="en-US"/>
+        </w:rPr>
+        <w:t>3.</w:t>
+      </w:r>
+      <w:r>
+        <w:rPr>
+          <w:lang w:val="en-US"/>
+        </w:rPr>
+        <w:t>3</w:t>
+      </w:r>
+      <w:r>
+        <w:rPr>
+          <w:lang w:val="en-US"/>
+        </w:rPr>
+        <w:t xml:space="preserve">. </w:t>
+      </w:r>
+      <w:r>
+        <w:rPr>
+          <w:lang w:val="en-US"/>
+        </w:rPr>
+        <w:t xml:space="preserve">Operation request </w:t>
+      </w:r>
+      <w:proofErr w:type="spellStart"/>
+      <w:r>
+        <w:rPr>
+          <w:lang w:val="en-US"/>
+        </w:rPr>
+        <w:t>Delete</w:t>
+      </w:r>
+      <w:r>
+        <w:rPr>
+          <w:lang w:val="en-US"/>
+        </w:rPr>
+        <w:t>Service</w:t>
+      </w:r>
+      <w:proofErr w:type="spellEnd"/>
+    </w:p>
+    <w:p>
+      <w:pPr>
+        <w:pStyle w:val="BodyText"/>
+      </w:pPr>
+      <w:r>
+        <w:t>This function delete</w:t>
+      </w:r>
+      <w:r>
+        <w:t>s</w:t>
+      </w:r>
+      <w:r>
+        <w:t xml:space="preserve"> a service instance, and all of </w:t>
+      </w:r>
+      <w:proofErr w:type="spellStart"/>
+      <w:proofErr w:type="gramStart"/>
+      <w:r>
+        <w:t>it’s</w:t>
+      </w:r>
+      <w:proofErr w:type="spellEnd"/>
+      <w:proofErr w:type="gramEnd"/>
+      <w:r>
+        <w:t xml:space="preserve"> stored data including files.</w:t>
       </w:r>
     </w:p>
     <w:p>
@@ -1794,62 +1933,8 @@
           <w:szCs w:val="22"/>
           <w:lang w:val="en-US" w:eastAsia="en-US"/>
         </w:rPr>
-        <w:t>}</w:t>
-      </w:r>
-    </w:p>
-    <w:p>
-      <w:pPr>
-        <w:pStyle w:val="BodyText"/>
-      </w:pPr>
-      <w:r>
-        <w:t>The x tag (</w:t>
-      </w:r>
-      <w:proofErr w:type="spellStart"/>
-      <w:r>
-        <w:t>eX</w:t>
-      </w:r>
-      <w:r>
-        <w:t>c</w:t>
-      </w:r>
-      <w:r>
-        <w:t>eption</w:t>
-      </w:r>
-      <w:proofErr w:type="spellEnd"/>
-      <w:r>
-        <w:t xml:space="preserve">) value of 0 indicates “No error”. A value different than 0 must also be accompanied by an </w:t>
-      </w:r>
-      <w:proofErr w:type="spellStart"/>
-      <w:r>
-        <w:t>xs</w:t>
-      </w:r>
-      <w:proofErr w:type="spellEnd"/>
-      <w:r>
-        <w:t xml:space="preserve"> tag that in plain text gives a reason for the error.</w:t>
-      </w:r>
-    </w:p>
-    <w:p>
-      <w:pPr>
-        <w:pStyle w:val="BodyText"/>
-      </w:pPr>
-    </w:p>
-    <w:p>
-      <w:pPr>
-        <w:pStyle w:val="BodyText"/>
-      </w:pPr>
-      <w:r>
-        <w:t xml:space="preserve">If the uploaded JSON is incorrectly constructed, then the following example response could be </w:t>
-      </w:r>
-      <w:r>
-        <w:t>generated</w:t>
-      </w:r>
-      <w:r>
-        <w:t>.</w:t>
-      </w:r>
-    </w:p>
-    <w:p>
-      <w:pPr>
-        <w:pStyle w:val="BodyText"/>
-      </w:pPr>
+        <w:t>{</w:t>
+      </w:r>
     </w:p>
     <w:p>
       <w:pPr>
@@ -1871,15 +1956,6 @@
           <w:szCs w:val="22"/>
           <w:lang w:val="en-US" w:eastAsia="en-US"/>
         </w:rPr>
-        <w:t>{</w:t>
-      </w:r>
-      <w:r>
-        <w:rPr>
-          <w:rFonts w:eastAsia="MS PGothic" w:cs="Lucida Grande"/>
-          <w:szCs w:val="22"/>
-          <w:lang w:val="en-US" w:eastAsia="en-US"/>
-        </w:rPr>
-        <w:br/>
         <w:t xml:space="preserve">  </w:t>
       </w:r>
       <w:r>
@@ -1888,23 +1964,6 @@
           <w:szCs w:val="22"/>
           <w:lang w:val="en-US" w:eastAsia="en-US"/>
         </w:rPr>
-        <w:t>“p”: 0,</w:t>
-      </w:r>
-      <w:r>
-        <w:rPr>
-          <w:rFonts w:eastAsia="MS PGothic" w:cs="Lucida Grande"/>
-          <w:szCs w:val="22"/>
-          <w:lang w:val="en-US" w:eastAsia="en-US"/>
-        </w:rPr>
-        <w:br/>
-        <w:t xml:space="preserve">  </w:t>
-      </w:r>
-      <w:r>
-        <w:rPr>
-          <w:rFonts w:eastAsia="MS PGothic" w:cs="Lucida Grande"/>
-          <w:szCs w:val="22"/>
-          <w:lang w:val="en-US" w:eastAsia="en-US"/>
-        </w:rPr>
         <w:t>"</w:t>
       </w:r>
       <w:r>
@@ -1913,23 +1972,31 @@
           <w:szCs w:val="22"/>
           <w:lang w:val="en-US" w:eastAsia="en-US"/>
         </w:rPr>
-        <w:t>x</w:t>
-      </w:r>
-      <w:r>
-        <w:rPr>
-          <w:rFonts w:eastAsia="MS PGothic" w:cs="Lucida Grande"/>
-          <w:szCs w:val="22"/>
-          <w:lang w:val="en-US" w:eastAsia="en-US"/>
-        </w:rPr>
-        <w:t>":"</w:t>
-      </w:r>
-      <w:r>
-        <w:rPr>
-          <w:rFonts w:eastAsia="MS PGothic" w:cs="Lucida Grande"/>
-          <w:szCs w:val="22"/>
-          <w:lang w:val="en-US" w:eastAsia="en-US"/>
-        </w:rPr>
-        <w:t xml:space="preserve"> 2,</w:t>
+        <w:t>op</w:t>
+      </w:r>
+      <w:r>
+        <w:rPr>
+          <w:rFonts w:eastAsia="MS PGothic" w:cs="Lucida Grande"/>
+          <w:szCs w:val="22"/>
+          <w:lang w:val="en-US" w:eastAsia="en-US"/>
+        </w:rPr>
+        <w:t xml:space="preserve">": </w:t>
+      </w:r>
+      <w:r>
+        <w:rPr>
+          <w:rFonts w:eastAsia="MS PGothic" w:cs="Lucida Grande"/>
+          <w:szCs w:val="22"/>
+          <w:lang w:val="en-US" w:eastAsia="en-US"/>
+        </w:rPr>
+        <w:t>“delete”</w:t>
+      </w:r>
+      <w:r>
+        <w:rPr>
+          <w:rFonts w:eastAsia="MS PGothic" w:cs="Lucida Grande"/>
+          <w:szCs w:val="22"/>
+          <w:lang w:val="en-US" w:eastAsia="en-US"/>
+        </w:rPr>
+        <w:t>,</w:t>
       </w:r>
     </w:p>
     <w:p>
@@ -1952,25 +2019,61 @@
           <w:szCs w:val="22"/>
           <w:lang w:val="en-US" w:eastAsia="en-US"/>
         </w:rPr>
-        <w:t xml:space="preserve">  “</w:t>
-      </w:r>
-      <w:proofErr w:type="spellStart"/>
-      <w:r>
-        <w:rPr>
-          <w:rFonts w:eastAsia="MS PGothic" w:cs="Lucida Grande"/>
-          <w:szCs w:val="22"/>
-          <w:lang w:val="en-US" w:eastAsia="en-US"/>
-        </w:rPr>
-        <w:t>xs</w:t>
-      </w:r>
-      <w:proofErr w:type="spellEnd"/>
-      <w:r>
-        <w:rPr>
-          <w:rFonts w:eastAsia="MS PGothic" w:cs="Lucida Grande"/>
-          <w:szCs w:val="22"/>
-          <w:lang w:val="en-US" w:eastAsia="en-US"/>
-        </w:rPr>
-        <w:t>”: “JSON Parse error”</w:t>
+        <w:t xml:space="preserve">   "</w:t>
+      </w:r>
+      <w:r>
+        <w:rPr>
+          <w:rFonts w:eastAsia="MS PGothic" w:cs="Lucida Grande"/>
+          <w:szCs w:val="22"/>
+          <w:lang w:val="en-US" w:eastAsia="en-US"/>
+        </w:rPr>
+        <w:t>srvName</w:t>
+      </w:r>
+      <w:r>
+        <w:rPr>
+          <w:rFonts w:eastAsia="MS PGothic" w:cs="Lucida Grande"/>
+          <w:szCs w:val="22"/>
+          <w:lang w:val="en-US" w:eastAsia="en-US"/>
+        </w:rPr>
+        <w:t>":"</w:t>
+      </w:r>
+      <w:r>
+        <w:rPr>
+          <w:rFonts w:eastAsia="MS PGothic" w:cs="Lucida Grande"/>
+          <w:szCs w:val="22"/>
+          <w:lang w:val="en-US" w:eastAsia="en-US"/>
+        </w:rPr>
+        <w:t>tempService1._tempSys-1._http._tcp._arrowhead.eu</w:t>
+      </w:r>
+      <w:r>
+        <w:rPr>
+          <w:rFonts w:eastAsia="MS PGothic" w:cs="Lucida Grande"/>
+          <w:szCs w:val="22"/>
+          <w:lang w:val="en-US" w:eastAsia="en-US"/>
+        </w:rPr>
+        <w:t>:</w:t>
+      </w:r>
+      <w:r>
+        <w:rPr>
+          <w:rFonts w:eastAsia="MS PGothic" w:cs="Lucida Grande"/>
+          <w:szCs w:val="22"/>
+          <w:lang w:val="en-US" w:eastAsia="en-US"/>
+        </w:rPr>
+        <w:t>8000</w:t>
+      </w:r>
+      <w:r>
+        <w:rPr>
+          <w:rFonts w:eastAsia="MS PGothic" w:cs="Lucida Grande"/>
+          <w:szCs w:val="22"/>
+          <w:lang w:val="en-US" w:eastAsia="en-US"/>
+        </w:rPr>
+        <w:t>”</w:t>
+      </w:r>
+      <w:r>
+        <w:rPr>
+          <w:lang w:val="en-US"/>
+        </w:rPr>
+        <w:t xml:space="preserve"> </w:t>
       </w:r>
     </w:p>
     <w:p>
@@ -2003,6 +2106,14 @@
     </w:p>
     <w:p>
       <w:pPr>
+        <w:pStyle w:val="BodyText"/>
+      </w:pPr>
+      <w:r>
+        <w:t>Response:</w:t>
+      </w:r>
+    </w:p>
+    <w:p>
+      <w:pPr>
         <w:pStyle w:val="Heading1"/>
         <w:rPr>
           <w:lang w:val="en-US"/>
@@ -2012,12 +2123,18 @@
         <w:rPr>
           <w:lang w:val="en-US"/>
         </w:rPr>
-        <w:t>3.2</w:t>
+        <w:t>3.</w:t>
       </w:r>
       <w:r>
         <w:rPr>
           <w:lang w:val="en-US"/>
         </w:rPr>
+        <w:t>4</w:t>
+      </w:r>
+      <w:r>
+        <w:rPr>
+          <w:lang w:val="en-US"/>
+        </w:rPr>
         <w:t xml:space="preserve">. </w:t>
       </w:r>
       <w:proofErr w:type="spellStart"/>
@@ -2025,9 +2142,45 @@
         <w:rPr>
           <w:lang w:val="en-US"/>
         </w:rPr>
-        <w:t>GenericFile</w:t>
+        <w:t>SensorData</w:t>
       </w:r>
       <w:proofErr w:type="spellEnd"/>
+      <w:r>
+        <w:rPr>
+          <w:lang w:val="en-US"/>
+        </w:rPr>
+        <w:t xml:space="preserve"> Store- </w:t>
+      </w:r>
+      <w:proofErr w:type="spellStart"/>
+      <w:r>
+        <w:rPr>
+          <w:lang w:val="en-US"/>
+        </w:rPr>
+        <w:t>SenML</w:t>
+      </w:r>
+      <w:proofErr w:type="spellEnd"/>
+      <w:r>
+        <w:rPr>
+          <w:lang w:val="en-US"/>
+        </w:rPr>
+        <w:t xml:space="preserve"> request</w:t>
+      </w:r>
+    </w:p>
+    <w:p>
+      <w:pPr>
+        <w:pStyle w:val="BodyText"/>
+      </w:pPr>
+      <w:r>
+        <w:t xml:space="preserve">This function stores a </w:t>
+      </w:r>
+      <w:proofErr w:type="spellStart"/>
+      <w:r>
+        <w:t>SenML</w:t>
+      </w:r>
+      <w:proofErr w:type="spellEnd"/>
+      <w:r>
+        <w:t xml:space="preserve"> message in a specific service belonging to a system.</w:t>
+      </w:r>
     </w:p>
     <w:p>
       <w:pPr>
@@ -2038,8 +2191,858 @@
           <w:right w:val="single" w:sz="4" w:space="4" w:color="auto"/>
         </w:pBdr>
         <w:rPr>
+          <w:rFonts w:eastAsia="MS PGothic" w:cs="Lucida Grande"/>
+          <w:szCs w:val="22"/>
+          <w:lang w:val="en-US" w:eastAsia="en-US"/>
+        </w:rPr>
+      </w:pPr>
+      <w:r>
+        <w:rPr>
+          <w:rFonts w:eastAsia="MS PGothic" w:cs="Lucida Grande"/>
+          <w:szCs w:val="22"/>
+          <w:lang w:val="en-US" w:eastAsia="en-US"/>
+        </w:rPr>
+        <w:t>[</w:t>
+      </w:r>
+    </w:p>
+    <w:p>
+      <w:pPr>
+        <w:pBdr>
+          <w:top w:val="single" w:sz="4" w:space="1" w:color="auto"/>
+          <w:left w:val="single" w:sz="4" w:space="4" w:color="auto"/>
+          <w:bottom w:val="single" w:sz="4" w:space="1" w:color="auto"/>
+          <w:right w:val="single" w:sz="4" w:space="4" w:color="auto"/>
+        </w:pBdr>
+        <w:rPr>
+          <w:rFonts w:eastAsia="MS PGothic" w:cs="Lucida Grande"/>
+          <w:szCs w:val="22"/>
+          <w:lang w:val="en-US" w:eastAsia="en-US"/>
+        </w:rPr>
+      </w:pPr>
+      <w:r>
+        <w:rPr>
+          <w:rFonts w:eastAsia="MS PGothic" w:cs="Lucida Grande"/>
+          <w:szCs w:val="22"/>
+          <w:lang w:val="en-US" w:eastAsia="en-US"/>
+        </w:rPr>
+        <w:t xml:space="preserve">  </w:t>
+      </w:r>
+      <w:r>
+        <w:rPr>
+          <w:rFonts w:eastAsia="MS PGothic" w:cs="Lucida Grande"/>
+          <w:szCs w:val="22"/>
+          <w:lang w:val="en-US" w:eastAsia="en-US"/>
+        </w:rPr>
+        <w:t>{"</w:t>
+      </w:r>
+      <w:proofErr w:type="spellStart"/>
+      <w:r>
+        <w:rPr>
+          <w:rFonts w:eastAsia="MS PGothic" w:cs="Lucida Grande"/>
+          <w:szCs w:val="22"/>
+          <w:lang w:val="en-US" w:eastAsia="en-US"/>
+        </w:rPr>
+        <w:t>bn</w:t>
+      </w:r>
+      <w:proofErr w:type="spellEnd"/>
+      <w:r>
+        <w:rPr>
+          <w:rFonts w:eastAsia="MS PGothic" w:cs="Lucida Grande"/>
+          <w:szCs w:val="22"/>
+          <w:lang w:val="en-US" w:eastAsia="en-US"/>
+        </w:rPr>
+        <w:t xml:space="preserve">":" </w:t>
+      </w:r>
+      <w:r>
+        <w:rPr>
+          <w:rFonts w:eastAsia="MS PGothic" w:cs="Lucida Grande"/>
+          <w:szCs w:val="22"/>
+          <w:lang w:val="en-US" w:eastAsia="en-US"/>
+        </w:rPr>
+        <w:t>tempService1._tempSys-1._http._tcp._arrowhead.eu</w:t>
+      </w:r>
+      <w:r>
+        <w:rPr>
+          <w:rFonts w:eastAsia="MS PGothic" w:cs="Lucida Grande"/>
+          <w:szCs w:val="22"/>
+          <w:lang w:val="en-US" w:eastAsia="en-US"/>
+        </w:rPr>
+        <w:t>:</w:t>
+      </w:r>
+      <w:r>
+        <w:rPr>
+          <w:rFonts w:eastAsia="MS PGothic" w:cs="Lucida Grande"/>
+          <w:szCs w:val="22"/>
+          <w:lang w:val="en-US" w:eastAsia="en-US"/>
+        </w:rPr>
+        <w:t>8000</w:t>
+      </w:r>
+      <w:r>
+        <w:rPr>
+          <w:rFonts w:eastAsia="MS PGothic" w:cs="Lucida Grande"/>
+          <w:szCs w:val="22"/>
+          <w:lang w:val="en-US" w:eastAsia="en-US"/>
+        </w:rPr>
+        <w:t>",</w:t>
+      </w:r>
+    </w:p>
+    <w:p>
+      <w:pPr>
+        <w:pBdr>
+          <w:top w:val="single" w:sz="4" w:space="1" w:color="auto"/>
+          <w:left w:val="single" w:sz="4" w:space="4" w:color="auto"/>
+          <w:bottom w:val="single" w:sz="4" w:space="1" w:color="auto"/>
+          <w:right w:val="single" w:sz="4" w:space="4" w:color="auto"/>
+        </w:pBdr>
+        <w:rPr>
+          <w:rFonts w:eastAsia="MS PGothic" w:cs="Lucida Grande"/>
+          <w:szCs w:val="22"/>
+          <w:lang w:val="en-US" w:eastAsia="en-US"/>
+        </w:rPr>
+      </w:pPr>
+      <w:r>
+        <w:rPr>
+          <w:rFonts w:eastAsia="MS PGothic" w:cs="Lucida Grande"/>
+          <w:szCs w:val="22"/>
+          <w:lang w:val="en-US" w:eastAsia="en-US"/>
+        </w:rPr>
+        <w:t xml:space="preserve">    </w:t>
+      </w:r>
+      <w:r>
+        <w:rPr>
+          <w:rFonts w:eastAsia="MS PGothic" w:cs="Lucida Grande"/>
+          <w:szCs w:val="22"/>
+          <w:lang w:val="en-US" w:eastAsia="en-US"/>
+        </w:rPr>
+        <w:t>"bt":</w:t>
+      </w:r>
+      <w:r>
+        <w:rPr>
+          <w:rFonts w:eastAsia="MS PGothic" w:cs="Lucida Grande"/>
+          <w:szCs w:val="22"/>
+          <w:lang w:val="en-US" w:eastAsia="en-US"/>
+        </w:rPr>
+        <w:t>1.276020076001e+09</w:t>
+      </w:r>
+      <w:r>
+        <w:rPr>
+          <w:rFonts w:eastAsia="MS PGothic" w:cs="Lucida Grande"/>
+          <w:szCs w:val="22"/>
+          <w:lang w:val="en-US" w:eastAsia="en-US"/>
+        </w:rPr>
+        <w:t>, "bu":"</w:t>
+      </w:r>
+      <w:r>
+        <w:rPr>
+          <w:rFonts w:eastAsia="MS PGothic" w:cs="Lucida Grande"/>
+          <w:szCs w:val="22"/>
+          <w:lang w:val="en-US" w:eastAsia="en-US"/>
+        </w:rPr>
+        <w:t>Cel</w:t>
+      </w:r>
+      <w:r>
+        <w:rPr>
+          <w:rFonts w:eastAsia="MS PGothic" w:cs="Lucida Grande"/>
+          <w:szCs w:val="22"/>
+          <w:lang w:val="en-US" w:eastAsia="en-US"/>
+        </w:rPr>
+        <w:t>","bver":5,</w:t>
+      </w:r>
+    </w:p>
+    <w:p>
+      <w:pPr>
+        <w:pBdr>
+          <w:top w:val="single" w:sz="4" w:space="1" w:color="auto"/>
+          <w:left w:val="single" w:sz="4" w:space="4" w:color="auto"/>
+          <w:bottom w:val="single" w:sz="4" w:space="1" w:color="auto"/>
+          <w:right w:val="single" w:sz="4" w:space="4" w:color="auto"/>
+        </w:pBdr>
+        <w:rPr>
+          <w:rFonts w:eastAsia="MS PGothic" w:cs="Lucida Grande"/>
+          <w:szCs w:val="22"/>
+          <w:lang w:val="en-US" w:eastAsia="en-US"/>
+        </w:rPr>
+      </w:pPr>
+      <w:r>
+        <w:rPr>
+          <w:rFonts w:eastAsia="MS PGothic" w:cs="Lucida Grande"/>
+          <w:szCs w:val="22"/>
+          <w:lang w:val="en-US" w:eastAsia="en-US"/>
+        </w:rPr>
+        <w:t xml:space="preserve">    "n":"</w:t>
+      </w:r>
+      <w:r>
+        <w:rPr>
           <w:lang w:val="en-US"/>
         </w:rPr>
+        <w:t xml:space="preserve"> </w:t>
+      </w:r>
+      <w:proofErr w:type="spellStart"/>
+      <w:r>
+        <w:rPr>
+          <w:lang w:val="en-US"/>
+        </w:rPr>
+        <w:t>IndoorTemperature</w:t>
+      </w:r>
+      <w:proofErr w:type="spellEnd"/>
+      <w:r>
+        <w:rPr>
+          <w:rFonts w:eastAsia="MS PGothic" w:cs="Lucida Grande"/>
+          <w:szCs w:val="22"/>
+          <w:lang w:val="en-US" w:eastAsia="en-US"/>
+        </w:rPr>
+        <w:t xml:space="preserve"> </w:t>
+      </w:r>
+      <w:r>
+        <w:rPr>
+          <w:rFonts w:eastAsia="MS PGothic" w:cs="Lucida Grande"/>
+          <w:szCs w:val="22"/>
+          <w:lang w:val="en-US" w:eastAsia="en-US"/>
+        </w:rPr>
+        <w:t>","u":"</w:t>
+      </w:r>
+      <w:r>
+        <w:rPr>
+          <w:rFonts w:eastAsia="MS PGothic" w:cs="Lucida Grande"/>
+          <w:szCs w:val="22"/>
+          <w:lang w:val="en-US" w:eastAsia="en-US"/>
+        </w:rPr>
+        <w:t>Cel</w:t>
+      </w:r>
+      <w:r>
+        <w:rPr>
+          <w:rFonts w:eastAsia="MS PGothic" w:cs="Lucida Grande"/>
+          <w:szCs w:val="22"/>
+          <w:lang w:val="en-US" w:eastAsia="en-US"/>
+        </w:rPr>
+        <w:t>","v":</w:t>
+      </w:r>
+      <w:r>
+        <w:rPr>
+          <w:rFonts w:eastAsia="MS PGothic" w:cs="Lucida Grande"/>
+          <w:szCs w:val="22"/>
+          <w:lang w:val="en-US" w:eastAsia="en-US"/>
+        </w:rPr>
+        <w:t>22</w:t>
+      </w:r>
+      <w:r>
+        <w:rPr>
+          <w:rFonts w:eastAsia="MS PGothic" w:cs="Lucida Grande"/>
+          <w:szCs w:val="22"/>
+          <w:lang w:val="en-US" w:eastAsia="en-US"/>
+        </w:rPr>
+        <w:t>.1},</w:t>
+      </w:r>
+    </w:p>
+    <w:p>
+      <w:pPr>
+        <w:pBdr>
+          <w:top w:val="single" w:sz="4" w:space="1" w:color="auto"/>
+          <w:left w:val="single" w:sz="4" w:space="4" w:color="auto"/>
+          <w:bottom w:val="single" w:sz="4" w:space="1" w:color="auto"/>
+          <w:right w:val="single" w:sz="4" w:space="4" w:color="auto"/>
+        </w:pBdr>
+        <w:rPr>
+          <w:rFonts w:eastAsia="MS PGothic" w:cs="Lucida Grande"/>
+          <w:szCs w:val="22"/>
+          <w:lang w:val="en-US" w:eastAsia="en-US"/>
+        </w:rPr>
+      </w:pPr>
+      <w:r>
+        <w:rPr>
+          <w:rFonts w:eastAsia="MS PGothic" w:cs="Lucida Grande"/>
+          <w:szCs w:val="22"/>
+          <w:lang w:val="en-US" w:eastAsia="en-US"/>
+        </w:rPr>
+        <w:t xml:space="preserve">   {"n":"</w:t>
+      </w:r>
+      <w:r>
+        <w:rPr>
+          <w:lang w:val="en-US"/>
+        </w:rPr>
+        <w:t xml:space="preserve"> </w:t>
+      </w:r>
+      <w:proofErr w:type="spellStart"/>
+      <w:r>
+        <w:rPr>
+          <w:lang w:val="en-US"/>
+        </w:rPr>
+        <w:t>IndoorTemperature</w:t>
+      </w:r>
+      <w:proofErr w:type="spellEnd"/>
+      <w:r>
+        <w:rPr>
+          <w:rFonts w:eastAsia="MS PGothic" w:cs="Lucida Grande"/>
+          <w:szCs w:val="22"/>
+          <w:lang w:val="en-US" w:eastAsia="en-US"/>
+        </w:rPr>
+        <w:t xml:space="preserve"> </w:t>
+      </w:r>
+      <w:r>
+        <w:rPr>
+          <w:rFonts w:eastAsia="MS PGothic" w:cs="Lucida Grande"/>
+          <w:szCs w:val="22"/>
+          <w:lang w:val="en-US" w:eastAsia="en-US"/>
+        </w:rPr>
+        <w:t>","t</w:t>
+      </w:r>
+      <w:proofErr w:type="gramStart"/>
+      <w:r>
+        <w:rPr>
+          <w:rFonts w:eastAsia="MS PGothic" w:cs="Lucida Grande"/>
+          <w:szCs w:val="22"/>
+          <w:lang w:val="en-US" w:eastAsia="en-US"/>
+        </w:rPr>
+        <w:t>":-</w:t>
+      </w:r>
+      <w:proofErr w:type="gramEnd"/>
+      <w:r>
+        <w:rPr>
+          <w:rFonts w:eastAsia="MS PGothic" w:cs="Lucida Grande"/>
+          <w:szCs w:val="22"/>
+          <w:lang w:val="en-US" w:eastAsia="en-US"/>
+        </w:rPr>
+        <w:t>5,"v":</w:t>
+      </w:r>
+      <w:r>
+        <w:rPr>
+          <w:rFonts w:eastAsia="MS PGothic" w:cs="Lucida Grande"/>
+          <w:szCs w:val="22"/>
+          <w:lang w:val="en-US" w:eastAsia="en-US"/>
+        </w:rPr>
+        <w:t>22</w:t>
+      </w:r>
+      <w:r>
+        <w:rPr>
+          <w:rFonts w:eastAsia="MS PGothic" w:cs="Lucida Grande"/>
+          <w:szCs w:val="22"/>
+          <w:lang w:val="en-US" w:eastAsia="en-US"/>
+        </w:rPr>
+        <w:t>.2},</w:t>
+      </w:r>
+    </w:p>
+    <w:p>
+      <w:pPr>
+        <w:pBdr>
+          <w:top w:val="single" w:sz="4" w:space="1" w:color="auto"/>
+          <w:left w:val="single" w:sz="4" w:space="4" w:color="auto"/>
+          <w:bottom w:val="single" w:sz="4" w:space="1" w:color="auto"/>
+          <w:right w:val="single" w:sz="4" w:space="4" w:color="auto"/>
+        </w:pBdr>
+        <w:rPr>
+          <w:rFonts w:eastAsia="MS PGothic" w:cs="Lucida Grande"/>
+          <w:szCs w:val="22"/>
+          <w:lang w:val="en-US" w:eastAsia="en-US"/>
+        </w:rPr>
+      </w:pPr>
+      <w:r>
+        <w:rPr>
+          <w:rFonts w:eastAsia="MS PGothic" w:cs="Lucida Grande"/>
+          <w:szCs w:val="22"/>
+          <w:lang w:val="en-US" w:eastAsia="en-US"/>
+        </w:rPr>
+        <w:t xml:space="preserve">   {"n":"</w:t>
+      </w:r>
+      <w:r>
+        <w:rPr>
+          <w:lang w:val="en-US"/>
+        </w:rPr>
+        <w:t xml:space="preserve"> </w:t>
+      </w:r>
+      <w:proofErr w:type="spellStart"/>
+      <w:r>
+        <w:rPr>
+          <w:lang w:val="en-US"/>
+        </w:rPr>
+        <w:t>IndoorTemperature</w:t>
+      </w:r>
+      <w:proofErr w:type="spellEnd"/>
+      <w:r>
+        <w:rPr>
+          <w:rFonts w:eastAsia="MS PGothic" w:cs="Lucida Grande"/>
+          <w:szCs w:val="22"/>
+          <w:lang w:val="en-US" w:eastAsia="en-US"/>
+        </w:rPr>
+        <w:t xml:space="preserve"> </w:t>
+      </w:r>
+      <w:r>
+        <w:rPr>
+          <w:rFonts w:eastAsia="MS PGothic" w:cs="Lucida Grande"/>
+          <w:szCs w:val="22"/>
+          <w:lang w:val="en-US" w:eastAsia="en-US"/>
+        </w:rPr>
+        <w:t>","t</w:t>
+      </w:r>
+      <w:proofErr w:type="gramStart"/>
+      <w:r>
+        <w:rPr>
+          <w:rFonts w:eastAsia="MS PGothic" w:cs="Lucida Grande"/>
+          <w:szCs w:val="22"/>
+          <w:lang w:val="en-US" w:eastAsia="en-US"/>
+        </w:rPr>
+        <w:t>":-</w:t>
+      </w:r>
+      <w:proofErr w:type="gramEnd"/>
+      <w:r>
+        <w:rPr>
+          <w:rFonts w:eastAsia="MS PGothic" w:cs="Lucida Grande"/>
+          <w:szCs w:val="22"/>
+          <w:lang w:val="en-US" w:eastAsia="en-US"/>
+        </w:rPr>
+        <w:t>4,"v":</w:t>
+      </w:r>
+      <w:r>
+        <w:rPr>
+          <w:rFonts w:eastAsia="MS PGothic" w:cs="Lucida Grande"/>
+          <w:szCs w:val="22"/>
+          <w:lang w:val="en-US" w:eastAsia="en-US"/>
+        </w:rPr>
+        <w:t>22</w:t>
+      </w:r>
+      <w:r>
+        <w:rPr>
+          <w:rFonts w:eastAsia="MS PGothic" w:cs="Lucida Grande"/>
+          <w:szCs w:val="22"/>
+          <w:lang w:val="en-US" w:eastAsia="en-US"/>
+        </w:rPr>
+        <w:t>.</w:t>
+      </w:r>
+      <w:r>
+        <w:rPr>
+          <w:rFonts w:eastAsia="MS PGothic" w:cs="Lucida Grande"/>
+          <w:szCs w:val="22"/>
+          <w:lang w:val="en-US" w:eastAsia="en-US"/>
+        </w:rPr>
+        <w:t>4</w:t>
+      </w:r>
+      <w:r>
+        <w:rPr>
+          <w:rFonts w:eastAsia="MS PGothic" w:cs="Lucida Grande"/>
+          <w:szCs w:val="22"/>
+          <w:lang w:val="en-US" w:eastAsia="en-US"/>
+        </w:rPr>
+        <w:t>}</w:t>
+      </w:r>
+    </w:p>
+    <w:p>
+      <w:pPr>
+        <w:pBdr>
+          <w:top w:val="single" w:sz="4" w:space="1" w:color="auto"/>
+          <w:left w:val="single" w:sz="4" w:space="4" w:color="auto"/>
+          <w:bottom w:val="single" w:sz="4" w:space="1" w:color="auto"/>
+          <w:right w:val="single" w:sz="4" w:space="4" w:color="auto"/>
+        </w:pBdr>
+        <w:rPr>
+          <w:rFonts w:eastAsia="MS PGothic" w:cs="Lucida Grande"/>
+          <w:szCs w:val="22"/>
+          <w:lang w:val="en-US" w:eastAsia="en-US"/>
+        </w:rPr>
+      </w:pPr>
+      <w:r>
+        <w:rPr>
+          <w:rFonts w:eastAsia="MS PGothic" w:cs="Lucida Grande"/>
+          <w:szCs w:val="22"/>
+          <w:lang w:val="en-US" w:eastAsia="en-US"/>
+        </w:rPr>
+        <w:t>]</w:t>
+      </w:r>
+    </w:p>
+    <w:p>
+      <w:pPr>
+        <w:pStyle w:val="BodyText"/>
+      </w:pPr>
+    </w:p>
+    <w:p>
+      <w:pPr>
+        <w:pStyle w:val="BodyText"/>
+      </w:pPr>
+      <w:r>
+        <w:t>R</w:t>
+      </w:r>
+      <w:r>
+        <w:t>esponse</w:t>
+      </w:r>
+      <w:r>
+        <w:t>:</w:t>
+      </w:r>
+    </w:p>
+    <w:p>
+      <w:pPr>
+        <w:pBdr>
+          <w:top w:val="single" w:sz="4" w:space="1" w:color="auto"/>
+          <w:left w:val="single" w:sz="4" w:space="4" w:color="auto"/>
+          <w:bottom w:val="single" w:sz="4" w:space="1" w:color="auto"/>
+          <w:right w:val="single" w:sz="4" w:space="4" w:color="auto"/>
+        </w:pBdr>
+        <w:rPr>
+          <w:rFonts w:eastAsia="MS PGothic" w:cs="Lucida Grande"/>
+          <w:szCs w:val="22"/>
+          <w:lang w:val="en-US" w:eastAsia="en-US"/>
+        </w:rPr>
+      </w:pPr>
+      <w:r>
+        <w:rPr>
+          <w:rFonts w:eastAsia="MS PGothic" w:cs="Lucida Grande"/>
+          <w:szCs w:val="22"/>
+          <w:lang w:val="en-US" w:eastAsia="en-US"/>
+        </w:rPr>
+        <w:t>{</w:t>
+      </w:r>
+      <w:r>
+        <w:rPr>
+          <w:rFonts w:eastAsia="MS PGothic" w:cs="Lucida Grande"/>
+          <w:szCs w:val="22"/>
+          <w:lang w:val="en-US" w:eastAsia="en-US"/>
+        </w:rPr>
+        <w:br/>
+        <w:t xml:space="preserve">  </w:t>
+      </w:r>
+      <w:r>
+        <w:rPr>
+          <w:rFonts w:eastAsia="MS PGothic" w:cs="Lucida Grande"/>
+          <w:szCs w:val="22"/>
+          <w:lang w:val="en-US" w:eastAsia="en-US"/>
+        </w:rPr>
+        <w:t>"</w:t>
+      </w:r>
+      <w:r>
+        <w:rPr>
+          <w:rFonts w:eastAsia="MS PGothic" w:cs="Lucida Grande"/>
+          <w:szCs w:val="22"/>
+          <w:lang w:val="en-US" w:eastAsia="en-US"/>
+        </w:rPr>
+        <w:t>x</w:t>
+      </w:r>
+      <w:r>
+        <w:rPr>
+          <w:rFonts w:eastAsia="MS PGothic" w:cs="Lucida Grande"/>
+          <w:szCs w:val="22"/>
+          <w:lang w:val="en-US" w:eastAsia="en-US"/>
+        </w:rPr>
+        <w:t>":"</w:t>
+      </w:r>
+      <w:r>
+        <w:rPr>
+          <w:rFonts w:eastAsia="MS PGothic" w:cs="Lucida Grande"/>
+          <w:szCs w:val="22"/>
+          <w:lang w:val="en-US" w:eastAsia="en-US"/>
+        </w:rPr>
+        <w:t xml:space="preserve"> 0</w:t>
+      </w:r>
+    </w:p>
+    <w:p>
+      <w:pPr>
+        <w:pBdr>
+          <w:top w:val="single" w:sz="4" w:space="1" w:color="auto"/>
+          <w:left w:val="single" w:sz="4" w:space="4" w:color="auto"/>
+          <w:bottom w:val="single" w:sz="4" w:space="1" w:color="auto"/>
+          <w:right w:val="single" w:sz="4" w:space="4" w:color="auto"/>
+        </w:pBdr>
+        <w:rPr>
+          <w:rFonts w:eastAsia="MS PGothic" w:cs="Lucida Grande"/>
+          <w:szCs w:val="22"/>
+          <w:lang w:val="en-US" w:eastAsia="en-US"/>
+        </w:rPr>
+      </w:pPr>
+      <w:r>
+        <w:rPr>
+          <w:rFonts w:eastAsia="MS PGothic" w:cs="Lucida Grande"/>
+          <w:szCs w:val="22"/>
+          <w:lang w:val="en-US" w:eastAsia="en-US"/>
+        </w:rPr>
+        <w:lastRenderedPageBreak/>
+        <w:t>}</w:t>
+      </w:r>
+    </w:p>
+    <w:p>
+      <w:pPr>
+        <w:pStyle w:val="BodyText"/>
+      </w:pPr>
+    </w:p>
+    <w:p>
+      <w:pPr>
+        <w:pStyle w:val="BodyText"/>
+      </w:pPr>
+      <w:r>
+        <w:t>The x tag (</w:t>
+      </w:r>
+      <w:proofErr w:type="spellStart"/>
+      <w:r>
+        <w:t>eX</w:t>
+      </w:r>
+      <w:r>
+        <w:t>c</w:t>
+      </w:r>
+      <w:r>
+        <w:t>eption</w:t>
+      </w:r>
+      <w:proofErr w:type="spellEnd"/>
+      <w:r>
+        <w:t xml:space="preserve">) value of 0 indicates “No error”. A value different than 0 must also be accompanied by an </w:t>
+      </w:r>
+      <w:proofErr w:type="spellStart"/>
+      <w:r>
+        <w:t>xs</w:t>
+      </w:r>
+      <w:proofErr w:type="spellEnd"/>
+      <w:r>
+        <w:t xml:space="preserve"> tag that in plain text gives a reason for the error.</w:t>
+      </w:r>
+    </w:p>
+    <w:p>
+      <w:pPr>
+        <w:pStyle w:val="BodyText"/>
+      </w:pPr>
+    </w:p>
+    <w:p>
+      <w:pPr>
+        <w:pStyle w:val="BodyText"/>
+      </w:pPr>
+      <w:r>
+        <w:t xml:space="preserve">If the uploaded JSON is incorrectly constructed, then the following example response could be </w:t>
+      </w:r>
+      <w:r>
+        <w:t>generated</w:t>
+      </w:r>
+      <w:r>
+        <w:t>.</w:t>
+      </w:r>
+    </w:p>
+    <w:p>
+      <w:pPr>
+        <w:pStyle w:val="BodyText"/>
+      </w:pPr>
+    </w:p>
+    <w:p>
+      <w:pPr>
+        <w:pBdr>
+          <w:top w:val="single" w:sz="4" w:space="1" w:color="auto"/>
+          <w:left w:val="single" w:sz="4" w:space="4" w:color="auto"/>
+          <w:bottom w:val="single" w:sz="4" w:space="1" w:color="auto"/>
+          <w:right w:val="single" w:sz="4" w:space="4" w:color="auto"/>
+        </w:pBdr>
+        <w:rPr>
+          <w:rFonts w:eastAsia="MS PGothic" w:cs="Lucida Grande"/>
+          <w:szCs w:val="22"/>
+          <w:lang w:val="en-US" w:eastAsia="en-US"/>
+        </w:rPr>
+      </w:pPr>
+      <w:r>
+        <w:rPr>
+          <w:rFonts w:eastAsia="MS PGothic" w:cs="Lucida Grande"/>
+          <w:szCs w:val="22"/>
+          <w:lang w:val="en-US" w:eastAsia="en-US"/>
+        </w:rPr>
+        <w:t>{</w:t>
+      </w:r>
+      <w:r>
+        <w:rPr>
+          <w:rFonts w:eastAsia="MS PGothic" w:cs="Lucida Grande"/>
+          <w:szCs w:val="22"/>
+          <w:lang w:val="en-US" w:eastAsia="en-US"/>
+        </w:rPr>
+        <w:br/>
+        <w:t xml:space="preserve">  </w:t>
+      </w:r>
+      <w:r>
+        <w:rPr>
+          <w:rFonts w:eastAsia="MS PGothic" w:cs="Lucida Grande"/>
+          <w:szCs w:val="22"/>
+          <w:lang w:val="en-US" w:eastAsia="en-US"/>
+        </w:rPr>
+        <w:t>"</w:t>
+      </w:r>
+      <w:r>
+        <w:rPr>
+          <w:rFonts w:eastAsia="MS PGothic" w:cs="Lucida Grande"/>
+          <w:szCs w:val="22"/>
+          <w:lang w:val="en-US" w:eastAsia="en-US"/>
+        </w:rPr>
+        <w:t>x</w:t>
+      </w:r>
+      <w:r>
+        <w:rPr>
+          <w:rFonts w:eastAsia="MS PGothic" w:cs="Lucida Grande"/>
+          <w:szCs w:val="22"/>
+          <w:lang w:val="en-US" w:eastAsia="en-US"/>
+        </w:rPr>
+        <w:t>":"</w:t>
+      </w:r>
+      <w:r>
+        <w:rPr>
+          <w:rFonts w:eastAsia="MS PGothic" w:cs="Lucida Grande"/>
+          <w:szCs w:val="22"/>
+          <w:lang w:val="en-US" w:eastAsia="en-US"/>
+        </w:rPr>
+        <w:t xml:space="preserve"> 2,</w:t>
+      </w:r>
+    </w:p>
+    <w:p>
+      <w:pPr>
+        <w:pBdr>
+          <w:top w:val="single" w:sz="4" w:space="1" w:color="auto"/>
+          <w:left w:val="single" w:sz="4" w:space="4" w:color="auto"/>
+          <w:bottom w:val="single" w:sz="4" w:space="1" w:color="auto"/>
+          <w:right w:val="single" w:sz="4" w:space="4" w:color="auto"/>
+        </w:pBdr>
+        <w:rPr>
+          <w:rFonts w:eastAsia="MS PGothic" w:cs="Lucida Grande"/>
+          <w:szCs w:val="22"/>
+          <w:lang w:val="en-US" w:eastAsia="en-US"/>
+        </w:rPr>
+      </w:pPr>
+      <w:r>
+        <w:rPr>
+          <w:rFonts w:eastAsia="MS PGothic" w:cs="Lucida Grande"/>
+          <w:szCs w:val="22"/>
+          <w:lang w:val="en-US" w:eastAsia="en-US"/>
+        </w:rPr>
+        <w:t xml:space="preserve">  “</w:t>
+      </w:r>
+      <w:proofErr w:type="spellStart"/>
+      <w:r>
+        <w:rPr>
+          <w:rFonts w:eastAsia="MS PGothic" w:cs="Lucida Grande"/>
+          <w:szCs w:val="22"/>
+          <w:lang w:val="en-US" w:eastAsia="en-US"/>
+        </w:rPr>
+        <w:t>xs</w:t>
+      </w:r>
+      <w:proofErr w:type="spellEnd"/>
+      <w:r>
+        <w:rPr>
+          <w:rFonts w:eastAsia="MS PGothic" w:cs="Lucida Grande"/>
+          <w:szCs w:val="22"/>
+          <w:lang w:val="en-US" w:eastAsia="en-US"/>
+        </w:rPr>
+        <w:t>”: “JSON Parse error”</w:t>
+      </w:r>
+    </w:p>
+    <w:p>
+      <w:pPr>
+        <w:pBdr>
+          <w:top w:val="single" w:sz="4" w:space="1" w:color="auto"/>
+          <w:left w:val="single" w:sz="4" w:space="4" w:color="auto"/>
+          <w:bottom w:val="single" w:sz="4" w:space="1" w:color="auto"/>
+          <w:right w:val="single" w:sz="4" w:space="4" w:color="auto"/>
+        </w:pBdr>
+        <w:rPr>
+          <w:rFonts w:eastAsia="MS PGothic" w:cs="Lucida Grande"/>
+          <w:szCs w:val="22"/>
+          <w:lang w:val="en-US" w:eastAsia="en-US"/>
+        </w:rPr>
+      </w:pPr>
+      <w:r>
+        <w:rPr>
+          <w:rFonts w:eastAsia="MS PGothic" w:cs="Lucida Grande"/>
+          <w:szCs w:val="22"/>
+          <w:lang w:val="en-US" w:eastAsia="en-US"/>
+        </w:rPr>
+        <w:t>}</w:t>
+      </w:r>
+    </w:p>
+    <w:p>
+      <w:pPr>
+        <w:pStyle w:val="BodyText"/>
+      </w:pPr>
+    </w:p>
+    <w:p>
+      <w:pPr>
+        <w:pStyle w:val="Heading1"/>
+      </w:pPr>
+      <w:r>
+        <w:rPr>
+          <w:lang w:val="en-US"/>
+        </w:rPr>
+        <w:t>3.</w:t>
+      </w:r>
+      <w:r>
+        <w:rPr>
+          <w:lang w:val="en-US"/>
+        </w:rPr>
+        <w:t>5</w:t>
+      </w:r>
+      <w:r>
+        <w:rPr>
+          <w:lang w:val="en-US"/>
+        </w:rPr>
+        <w:t xml:space="preserve">. </w:t>
+      </w:r>
+      <w:r>
+        <w:rPr>
+          <w:lang w:val="en-US"/>
+        </w:rPr>
+        <w:t xml:space="preserve">Sensor data </w:t>
+      </w:r>
+      <w:proofErr w:type="spellStart"/>
+      <w:r>
+        <w:t>Retrieve</w:t>
+      </w:r>
+      <w:proofErr w:type="spellEnd"/>
+    </w:p>
+    <w:p>
+      <w:pPr>
+        <w:pStyle w:val="BodyText"/>
+      </w:pPr>
+      <w:r>
+        <w:t>This function fetches data for</w:t>
+      </w:r>
+      <w:r>
+        <w:t xml:space="preserve"> a specific service belonging to a specific system. The output is SenML.</w:t>
+      </w:r>
+      <w:bookmarkStart w:id="3" w:name="_GoBack"/>
+      <w:bookmarkEnd w:id="3"/>
+    </w:p>
+    <w:p>
+      <w:pPr>
+        <w:pStyle w:val="BodyText"/>
+      </w:pPr>
+    </w:p>
+    <w:p>
+      <w:pPr>
+        <w:pStyle w:val="Heading1"/>
+        <w:rPr>
+          <w:lang w:val="en-US"/>
+        </w:rPr>
+      </w:pPr>
+      <w:r>
+        <w:rPr>
+          <w:lang w:val="en-US"/>
+        </w:rPr>
+        <w:t>3.</w:t>
+      </w:r>
+      <w:r>
+        <w:rPr>
+          <w:lang w:val="en-US"/>
+        </w:rPr>
+        <w:t>6</w:t>
+      </w:r>
+      <w:r>
+        <w:rPr>
+          <w:lang w:val="en-US"/>
+        </w:rPr>
+        <w:t xml:space="preserve">. </w:t>
+      </w:r>
+      <w:proofErr w:type="spellStart"/>
+      <w:r>
+        <w:rPr>
+          <w:lang w:val="en-US"/>
+        </w:rPr>
+        <w:t>GenericFile</w:t>
+      </w:r>
+      <w:proofErr w:type="spellEnd"/>
+    </w:p>
+    <w:p>
+      <w:pPr>
+        <w:pBdr>
+          <w:top w:val="single" w:sz="4" w:space="1" w:color="auto"/>
+          <w:left w:val="single" w:sz="4" w:space="4" w:color="auto"/>
+          <w:bottom w:val="single" w:sz="4" w:space="1" w:color="auto"/>
+          <w:right w:val="single" w:sz="4" w:space="4" w:color="auto"/>
+        </w:pBdr>
+        <w:rPr>
+          <w:lang w:val="en-US"/>
+        </w:rPr>
       </w:pPr>
       <w:r>
         <w:rPr>
@@ -2082,7 +3085,7 @@
           <w:szCs w:val="22"/>
           <w:lang w:val="en-US" w:eastAsia="en-US"/>
         </w:rPr>
-        <w:t>define</w:t>
+        <w:t>defines</w:t>
       </w:r>
       <w:proofErr w:type="gramEnd"/>
       <w:r>
@@ -2168,11 +3171,11 @@
         <w:tblLook w:val="04A0" w:firstRow="1" w:lastRow="0" w:firstColumn="1" w:lastColumn="0" w:noHBand="0" w:noVBand="1"/>
       </w:tblPr>
       <w:tblGrid>
-        <w:gridCol w:w="668"/>
-        <w:gridCol w:w="1786"/>
-        <w:gridCol w:w="913"/>
-        <w:gridCol w:w="3104"/>
-        <w:gridCol w:w="2300"/>
+        <w:gridCol w:w="664"/>
+        <w:gridCol w:w="1748"/>
+        <w:gridCol w:w="1009"/>
+        <w:gridCol w:w="3099"/>
+        <w:gridCol w:w="2251"/>
       </w:tblGrid>
       <w:tr>
         <w:tc>
@@ -2183,16 +3186,8 @@
           <w:p>
             <w:pPr>
               <w:pStyle w:val="BodyText"/>
-              <w:rPr>
-                <w:rFonts w:ascii="Times New Roman" w:hAnsi="Times New Roman" w:cs="Times New Roman"/>
-                <w:sz w:val="22"/>
-              </w:rPr>
             </w:pPr>
             <w:r>
-              <w:rPr>
-                <w:rFonts w:ascii="Times New Roman" w:hAnsi="Times New Roman" w:cs="Times New Roman"/>
-                <w:sz w:val="22"/>
-              </w:rPr>
               <w:t>No.</w:t>
             </w:r>
           </w:p>
@@ -2205,16 +3200,8 @@
           <w:p>
             <w:pPr>
               <w:pStyle w:val="BodyText"/>
-              <w:rPr>
-                <w:rFonts w:ascii="Times New Roman" w:hAnsi="Times New Roman" w:cs="Times New Roman"/>
-                <w:sz w:val="22"/>
-              </w:rPr>
             </w:pPr>
             <w:r>
-              <w:rPr>
-                <w:rFonts w:ascii="Times New Roman" w:hAnsi="Times New Roman" w:cs="Times New Roman"/>
-                <w:sz w:val="22"/>
-              </w:rPr>
               <w:t>Date</w:t>
             </w:r>
           </w:p>
@@ -2227,16 +3214,8 @@
           <w:p>
             <w:pPr>
               <w:pStyle w:val="BodyText"/>
-              <w:rPr>
-                <w:rFonts w:ascii="Times New Roman" w:hAnsi="Times New Roman" w:cs="Times New Roman"/>
-                <w:sz w:val="22"/>
-              </w:rPr>
             </w:pPr>
             <w:r>
-              <w:rPr>
-                <w:rFonts w:ascii="Times New Roman" w:hAnsi="Times New Roman" w:cs="Times New Roman"/>
-                <w:sz w:val="22"/>
-              </w:rPr>
               <w:t>Version</w:t>
             </w:r>
           </w:p>
@@ -2249,23 +3228,11 @@
           <w:p>
             <w:pPr>
               <w:pStyle w:val="BodyText"/>
-              <w:rPr>
-                <w:rFonts w:ascii="Times New Roman" w:hAnsi="Times New Roman" w:cs="Times New Roman"/>
-                <w:sz w:val="22"/>
-              </w:rPr>
             </w:pPr>
             <w:r>
-              <w:rPr>
-                <w:rFonts w:ascii="Times New Roman" w:hAnsi="Times New Roman" w:cs="Times New Roman"/>
-                <w:sz w:val="22"/>
-              </w:rPr>
               <w:t xml:space="preserve">Subject of </w:t>
             </w:r>
             <w:r>
-              <w:rPr>
-                <w:rFonts w:ascii="Times New Roman" w:hAnsi="Times New Roman" w:cs="Times New Roman"/>
-                <w:sz w:val="22"/>
-              </w:rPr>
               <w:t>Amendments</w:t>
             </w:r>
           </w:p>
@@ -2278,16 +3245,8 @@
           <w:p>
             <w:pPr>
               <w:pStyle w:val="BodyText"/>
-              <w:rPr>
-                <w:rFonts w:ascii="Times New Roman" w:hAnsi="Times New Roman" w:cs="Times New Roman"/>
-                <w:sz w:val="22"/>
-              </w:rPr>
             </w:pPr>
             <w:r>
-              <w:rPr>
-                <w:rFonts w:ascii="Times New Roman" w:hAnsi="Times New Roman" w:cs="Times New Roman"/>
-                <w:sz w:val="22"/>
-              </w:rPr>
               <w:t>Author</w:t>
             </w:r>
           </w:p>
@@ -2301,16 +3260,8 @@
           <w:p>
             <w:pPr>
               <w:pStyle w:val="BodyText"/>
-              <w:rPr>
-                <w:rFonts w:ascii="Times New Roman" w:hAnsi="Times New Roman" w:cs="Times New Roman"/>
-                <w:sz w:val="22"/>
-              </w:rPr>
             </w:pPr>
             <w:r>
-              <w:rPr>
-                <w:rFonts w:ascii="Times New Roman" w:hAnsi="Times New Roman" w:cs="Times New Roman"/>
-                <w:sz w:val="22"/>
-              </w:rPr>
               <w:t>1</w:t>
             </w:r>
           </w:p>
@@ -2327,24 +3278,12 @@
               </w:rPr>
             </w:pPr>
             <w:r>
-              <w:rPr>
-                <w:rFonts w:ascii="Times New Roman" w:hAnsi="Times New Roman" w:cs="Times New Roman"/>
-                <w:sz w:val="22"/>
-              </w:rPr>
               <w:t>2018-09</w:t>
             </w:r>
             <w:r>
-              <w:rPr>
-                <w:rFonts w:ascii="Times New Roman" w:hAnsi="Times New Roman" w:cs="Times New Roman"/>
-                <w:sz w:val="22"/>
-              </w:rPr>
               <w:t>-</w:t>
             </w:r>
             <w:r>
-              <w:rPr>
-                <w:rFonts w:ascii="Times New Roman" w:hAnsi="Times New Roman" w:cs="Times New Roman"/>
-                <w:sz w:val="22"/>
-              </w:rPr>
               <w:t>19</w:t>
             </w:r>
           </w:p>
@@ -2356,16 +3295,8 @@
           <w:p>
             <w:pPr>
               <w:pStyle w:val="BodyText"/>
-              <w:rPr>
-                <w:rFonts w:ascii="Times New Roman" w:hAnsi="Times New Roman" w:cs="Times New Roman"/>
-                <w:sz w:val="22"/>
-              </w:rPr>
             </w:pPr>
             <w:r>
-              <w:rPr>
-                <w:rFonts w:ascii="Times New Roman" w:hAnsi="Times New Roman" w:cs="Times New Roman"/>
-                <w:sz w:val="22"/>
-              </w:rPr>
               <w:t>G4.0</w:t>
             </w:r>
           </w:p>
@@ -2377,16 +3308,8 @@
           <w:p>
             <w:pPr>
               <w:pStyle w:val="BodyText"/>
-              <w:rPr>
-                <w:rFonts w:ascii="Times New Roman" w:hAnsi="Times New Roman" w:cs="Times New Roman"/>
-                <w:sz w:val="22"/>
-              </w:rPr>
             </w:pPr>
             <w:r>
-              <w:rPr>
-                <w:rFonts w:ascii="Times New Roman" w:hAnsi="Times New Roman" w:cs="Times New Roman"/>
-                <w:sz w:val="22"/>
-              </w:rPr>
               <w:t>Initial</w:t>
             </w:r>
           </w:p>
@@ -2403,10 +3326,6 @@
               </w:rPr>
             </w:pPr>
             <w:r>
-              <w:rPr>
-                <w:rFonts w:ascii="Times New Roman" w:hAnsi="Times New Roman" w:cs="Times New Roman"/>
-                <w:sz w:val="22"/>
-              </w:rPr>
               <w:t>Jens Eliasson</w:t>
             </w:r>
           </w:p>
@@ -2420,16 +3339,8 @@
           <w:p>
             <w:pPr>
               <w:pStyle w:val="BodyText"/>
-              <w:rPr>
-                <w:rFonts w:ascii="Times New Roman" w:hAnsi="Times New Roman" w:cs="Times New Roman"/>
-                <w:sz w:val="22"/>
-              </w:rPr>
             </w:pPr>
             <w:r>
-              <w:rPr>
-                <w:rFonts w:ascii="Times New Roman" w:hAnsi="Times New Roman" w:cs="Times New Roman"/>
-                <w:sz w:val="22"/>
-              </w:rPr>
               <w:t>2</w:t>
             </w:r>
           </w:p>
@@ -2446,10 +3357,6 @@
               </w:rPr>
             </w:pPr>
             <w:r>
-              <w:rPr>
-                <w:rFonts w:ascii="Times New Roman" w:hAnsi="Times New Roman" w:cs="Times New Roman"/>
-                <w:sz w:val="22"/>
-              </w:rPr>
               <w:t>2018-10-30</w:t>
             </w:r>
           </w:p>
@@ -2461,16 +3368,8 @@
           <w:p>
             <w:pPr>
               <w:pStyle w:val="BodyText"/>
-              <w:rPr>
-                <w:rFonts w:ascii="Times New Roman" w:hAnsi="Times New Roman" w:cs="Times New Roman"/>
-                <w:sz w:val="22"/>
-              </w:rPr>
             </w:pPr>
             <w:r>
-              <w:rPr>
-                <w:rFonts w:ascii="Times New Roman" w:hAnsi="Times New Roman" w:cs="Times New Roman"/>
-                <w:sz w:val="22"/>
-              </w:rPr>
               <w:t>G4.0</w:t>
             </w:r>
           </w:p>
@@ -2482,16 +3381,8 @@
           <w:p>
             <w:pPr>
               <w:pStyle w:val="BodyText"/>
-              <w:rPr>
-                <w:rFonts w:ascii="Times New Roman" w:hAnsi="Times New Roman" w:cs="Times New Roman"/>
-                <w:sz w:val="22"/>
-              </w:rPr>
             </w:pPr>
             <w:r>
-              <w:rPr>
-                <w:rFonts w:ascii="Times New Roman" w:hAnsi="Times New Roman" w:cs="Times New Roman"/>
-                <w:sz w:val="22"/>
-              </w:rPr>
               <w:t>Text update</w:t>
             </w:r>
           </w:p>
@@ -2508,10 +3399,6 @@
               </w:rPr>
             </w:pPr>
             <w:r>
-              <w:rPr>
-                <w:rFonts w:ascii="Times New Roman" w:hAnsi="Times New Roman" w:cs="Times New Roman"/>
-                <w:sz w:val="22"/>
-              </w:rPr>
               <w:t>Jens Eliasson</w:t>
             </w:r>
           </w:p>
@@ -2525,16 +3412,8 @@
           <w:p>
             <w:pPr>
               <w:pStyle w:val="BodyText"/>
-              <w:rPr>
-                <w:rFonts w:ascii="Times New Roman" w:hAnsi="Times New Roman" w:cs="Times New Roman"/>
-                <w:sz w:val="22"/>
-              </w:rPr>
             </w:pPr>
             <w:r>
-              <w:rPr>
-                <w:rFonts w:ascii="Times New Roman" w:hAnsi="Times New Roman" w:cs="Times New Roman"/>
-                <w:sz w:val="22"/>
-              </w:rPr>
               <w:t>3</w:t>
             </w:r>
           </w:p>
@@ -2546,16 +3425,8 @@
           <w:p>
             <w:pPr>
               <w:pStyle w:val="BodyText"/>
-              <w:rPr>
-                <w:rFonts w:ascii="Times New Roman" w:hAnsi="Times New Roman" w:cs="Times New Roman"/>
-                <w:sz w:val="22"/>
-              </w:rPr>
             </w:pPr>
             <w:r>
-              <w:rPr>
-                <w:rFonts w:ascii="Times New Roman" w:hAnsi="Times New Roman" w:cs="Times New Roman"/>
-                <w:sz w:val="22"/>
-              </w:rPr>
               <w:t>2019-03-15</w:t>
             </w:r>
           </w:p>
@@ -2567,16 +3438,8 @@
           <w:p>
             <w:pPr>
               <w:pStyle w:val="BodyText"/>
-              <w:rPr>
-                <w:rFonts w:ascii="Times New Roman" w:hAnsi="Times New Roman" w:cs="Times New Roman"/>
-                <w:sz w:val="22"/>
-              </w:rPr>
             </w:pPr>
             <w:r>
-              <w:rPr>
-                <w:rFonts w:ascii="Times New Roman" w:hAnsi="Times New Roman" w:cs="Times New Roman"/>
-                <w:sz w:val="22"/>
-              </w:rPr>
               <w:t>G4.0</w:t>
             </w:r>
           </w:p>
@@ -2588,16 +3451,8 @@
           <w:p>
             <w:pPr>
               <w:pStyle w:val="BodyText"/>
-              <w:rPr>
-                <w:rFonts w:ascii="Times New Roman" w:hAnsi="Times New Roman" w:cs="Times New Roman"/>
-                <w:sz w:val="22"/>
-              </w:rPr>
             </w:pPr>
             <w:r>
-              <w:rPr>
-                <w:rFonts w:ascii="Times New Roman" w:hAnsi="Times New Roman" w:cs="Times New Roman"/>
-                <w:sz w:val="22"/>
-              </w:rPr>
               <w:t>Minor text improvements</w:t>
             </w:r>
           </w:p>
@@ -2609,26 +3464,9 @@
           <w:p>
             <w:pPr>
               <w:pStyle w:val="BodyText"/>
-              <w:rPr>
-                <w:rFonts w:ascii="Times New Roman" w:hAnsi="Times New Roman" w:cs="Times New Roman"/>
-                <w:sz w:val="22"/>
-              </w:rPr>
             </w:pPr>
-            <w:proofErr w:type="spellStart"/>
-            <w:r>
-              <w:rPr>
-                <w:rFonts w:ascii="Times New Roman" w:hAnsi="Times New Roman" w:cs="Times New Roman"/>
-                <w:sz w:val="22"/>
-              </w:rPr>
-              <w:t>Jens</w:t>
-            </w:r>
-            <w:proofErr w:type="spellEnd"/>
-            <w:r>
-              <w:rPr>
-                <w:rFonts w:ascii="Times New Roman" w:hAnsi="Times New Roman" w:cs="Times New Roman"/>
-                <w:sz w:val="22"/>
-              </w:rPr>
-              <w:t xml:space="preserve"> Eliasson</w:t>
+            <w:r>
+              <w:t>Jens Eliasson</w:t>
             </w:r>
           </w:p>
         </w:tc>
@@ -2641,16 +3479,8 @@
           <w:p>
             <w:pPr>
               <w:pStyle w:val="BodyText"/>
-              <w:rPr>
-                <w:rFonts w:ascii="Times New Roman" w:hAnsi="Times New Roman" w:cs="Times New Roman"/>
-                <w:sz w:val="22"/>
-              </w:rPr>
             </w:pPr>
             <w:r>
-              <w:rPr>
-                <w:rFonts w:ascii="Times New Roman" w:hAnsi="Times New Roman" w:cs="Times New Roman"/>
-                <w:sz w:val="22"/>
-              </w:rPr>
               <w:t>4</w:t>
             </w:r>
           </w:p>
@@ -2662,16 +3492,8 @@
           <w:p>
             <w:pPr>
               <w:pStyle w:val="BodyText"/>
-              <w:rPr>
-                <w:rFonts w:ascii="Times New Roman" w:hAnsi="Times New Roman" w:cs="Times New Roman"/>
-                <w:sz w:val="22"/>
-              </w:rPr>
             </w:pPr>
             <w:r>
-              <w:rPr>
-                <w:rFonts w:ascii="Times New Roman" w:hAnsi="Times New Roman" w:cs="Times New Roman"/>
-                <w:sz w:val="22"/>
-              </w:rPr>
               <w:t>2019-03-20</w:t>
             </w:r>
           </w:p>
@@ -2683,16 +3505,8 @@
           <w:p>
             <w:pPr>
               <w:pStyle w:val="BodyText"/>
-              <w:rPr>
-                <w:rFonts w:ascii="Times New Roman" w:hAnsi="Times New Roman" w:cs="Times New Roman"/>
-                <w:sz w:val="22"/>
-              </w:rPr>
             </w:pPr>
             <w:r>
-              <w:rPr>
-                <w:rFonts w:ascii="Times New Roman" w:hAnsi="Times New Roman" w:cs="Times New Roman"/>
-                <w:sz w:val="22"/>
-              </w:rPr>
               <w:t>G4.0</w:t>
             </w:r>
           </w:p>
@@ -2704,16 +3518,8 @@
           <w:p>
             <w:pPr>
               <w:pStyle w:val="BodyText"/>
-              <w:rPr>
-                <w:rFonts w:ascii="Times New Roman" w:hAnsi="Times New Roman" w:cs="Times New Roman"/>
-                <w:sz w:val="22"/>
-              </w:rPr>
             </w:pPr>
             <w:r>
-              <w:rPr>
-                <w:rFonts w:ascii="Times New Roman" w:hAnsi="Times New Roman" w:cs="Times New Roman"/>
-                <w:sz w:val="22"/>
-              </w:rPr>
               <w:t>Switched to RFC8428</w:t>
             </w:r>
           </w:p>
@@ -2725,16 +3531,8 @@
           <w:p>
             <w:pPr>
               <w:pStyle w:val="BodyText"/>
-              <w:rPr>
-                <w:rFonts w:ascii="Times New Roman" w:hAnsi="Times New Roman" w:cs="Times New Roman"/>
-                <w:sz w:val="22"/>
-              </w:rPr>
             </w:pPr>
             <w:r>
-              <w:rPr>
-                <w:rFonts w:ascii="Times New Roman" w:hAnsi="Times New Roman" w:cs="Times New Roman"/>
-                <w:sz w:val="22"/>
-              </w:rPr>
               <w:t>Jens Eliasson</w:t>
             </w:r>
           </w:p>
@@ -2748,10 +3546,86 @@
           <w:p>
             <w:pPr>
               <w:pStyle w:val="BodyText"/>
-              <w:rPr>
-                <w:rFonts w:ascii="Times New Roman" w:hAnsi="Times New Roman" w:cs="Times New Roman"/>
-                <w:sz w:val="22"/>
-              </w:rPr>
+            </w:pPr>
+            <w:r>
+              <w:t>5</w:t>
+            </w:r>
+          </w:p>
+        </w:tc>
+        <w:tc>
+          <w:tcPr>
+            <w:tcW w:w="1786" w:type="dxa"/>
+          </w:tcPr>
+          <w:p>
+            <w:pPr>
+              <w:pStyle w:val="BodyText"/>
+            </w:pPr>
+            <w:r>
+              <w:t>2019-07-02</w:t>
+            </w:r>
+          </w:p>
+        </w:tc>
+        <w:tc>
+          <w:tcPr>
+            <w:tcW w:w="913" w:type="dxa"/>
+          </w:tcPr>
+          <w:p>
+            <w:pPr>
+              <w:pStyle w:val="BodyText"/>
+            </w:pPr>
+            <w:r>
+              <w:t>G4.0</w:t>
+            </w:r>
+          </w:p>
+        </w:tc>
+        <w:tc>
+          <w:tcPr>
+            <w:tcW w:w="3104" w:type="dxa"/>
+          </w:tcPr>
+          <w:p>
+            <w:pPr>
+              <w:pStyle w:val="BodyText"/>
+            </w:pPr>
+            <w:r>
+              <w:t xml:space="preserve">Updated path with </w:t>
+            </w:r>
+            <w:proofErr w:type="spellStart"/>
+            <w:r>
+              <w:t>systemName</w:t>
+            </w:r>
+            <w:proofErr w:type="spellEnd"/>
+            <w:r>
+              <w:t>/</w:t>
+            </w:r>
+            <w:proofErr w:type="spellStart"/>
+            <w:r>
+              <w:t>serviceName</w:t>
+            </w:r>
+            <w:proofErr w:type="spellEnd"/>
+          </w:p>
+        </w:tc>
+        <w:tc>
+          <w:tcPr>
+            <w:tcW w:w="2300" w:type="dxa"/>
+          </w:tcPr>
+          <w:p>
+            <w:pPr>
+              <w:pStyle w:val="BodyText"/>
+            </w:pPr>
+            <w:r>
+              <w:t>Jens Eliasson</w:t>
+            </w:r>
+          </w:p>
+        </w:tc>
+      </w:tr>
+      <w:tr>
+        <w:tc>
+          <w:tcPr>
+            <w:tcW w:w="668" w:type="dxa"/>
+          </w:tcPr>
+          <w:p>
+            <w:pPr>
+              <w:pStyle w:val="BodyText"/>
             </w:pPr>
           </w:p>
         </w:tc>
@@ -2762,10 +3636,6 @@
           <w:p>
             <w:pPr>
               <w:pStyle w:val="BodyText"/>
-              <w:rPr>
-                <w:rFonts w:ascii="Times New Roman" w:hAnsi="Times New Roman" w:cs="Times New Roman"/>
-                <w:sz w:val="22"/>
-              </w:rPr>
             </w:pPr>
           </w:p>
         </w:tc>
@@ -2776,10 +3646,6 @@
           <w:p>
             <w:pPr>
               <w:pStyle w:val="BodyText"/>
-              <w:rPr>
-                <w:rFonts w:ascii="Times New Roman" w:hAnsi="Times New Roman" w:cs="Times New Roman"/>
-                <w:sz w:val="22"/>
-              </w:rPr>
             </w:pPr>
           </w:p>
         </w:tc>
@@ -2790,10 +3656,6 @@
           <w:p>
             <w:pPr>
               <w:pStyle w:val="BodyText"/>
-              <w:rPr>
-                <w:rFonts w:ascii="Times New Roman" w:hAnsi="Times New Roman" w:cs="Times New Roman"/>
-                <w:sz w:val="22"/>
-              </w:rPr>
             </w:pPr>
           </w:p>
         </w:tc>
@@ -2804,10 +3666,6 @@
           <w:p>
             <w:pPr>
               <w:pStyle w:val="BodyText"/>
-              <w:rPr>
-                <w:rFonts w:ascii="Times New Roman" w:hAnsi="Times New Roman" w:cs="Times New Roman"/>
-                <w:sz w:val="22"/>
-              </w:rPr>
             </w:pPr>
           </w:p>
         </w:tc>
@@ -2816,10 +3674,6 @@
     <w:p>
       <w:pPr>
         <w:pStyle w:val="BodyText"/>
-        <w:rPr>
-          <w:rFonts w:ascii="Times New Roman" w:hAnsi="Times New Roman" w:cs="Times New Roman"/>
-          <w:sz w:val="22"/>
-        </w:rPr>
       </w:pPr>
     </w:p>
     <w:p>
@@ -2849,7 +3703,7 @@
       <w:tblGrid>
         <w:gridCol w:w="674"/>
         <w:gridCol w:w="1843"/>
-        <w:gridCol w:w="914"/>
+        <w:gridCol w:w="1009"/>
         <w:gridCol w:w="2368"/>
       </w:tblGrid>
       <w:tr>
@@ -2861,16 +3715,8 @@
           <w:p>
             <w:pPr>
               <w:pStyle w:val="BodyText"/>
-              <w:rPr>
-                <w:rFonts w:ascii="Times New Roman" w:hAnsi="Times New Roman" w:cs="Times New Roman"/>
-                <w:sz w:val="22"/>
-              </w:rPr>
             </w:pPr>
             <w:r>
-              <w:rPr>
-                <w:rFonts w:ascii="Times New Roman" w:hAnsi="Times New Roman" w:cs="Times New Roman"/>
-                <w:sz w:val="22"/>
-              </w:rPr>
               <w:t>No.</w:t>
             </w:r>
           </w:p>
@@ -2883,16 +3729,8 @@
           <w:p>
             <w:pPr>
               <w:pStyle w:val="BodyText"/>
-              <w:rPr>
-                <w:rFonts w:ascii="Times New Roman" w:hAnsi="Times New Roman" w:cs="Times New Roman"/>
-                <w:sz w:val="22"/>
-              </w:rPr>
             </w:pPr>
             <w:r>
-              <w:rPr>
-                <w:rFonts w:ascii="Times New Roman" w:hAnsi="Times New Roman" w:cs="Times New Roman"/>
-                <w:sz w:val="22"/>
-              </w:rPr>
               <w:t>Date</w:t>
             </w:r>
           </w:p>
@@ -2905,16 +3743,8 @@
           <w:p>
             <w:pPr>
               <w:pStyle w:val="BodyText"/>
-              <w:rPr>
-                <w:rFonts w:ascii="Times New Roman" w:hAnsi="Times New Roman" w:cs="Times New Roman"/>
-                <w:sz w:val="22"/>
-              </w:rPr>
             </w:pPr>
             <w:r>
-              <w:rPr>
-                <w:rFonts w:ascii="Times New Roman" w:hAnsi="Times New Roman" w:cs="Times New Roman"/>
-                <w:sz w:val="22"/>
-              </w:rPr>
               <w:t>Version</w:t>
             </w:r>
           </w:p>
@@ -2927,16 +3757,8 @@
           <w:p>
             <w:pPr>
               <w:pStyle w:val="BodyText"/>
-              <w:rPr>
-                <w:rFonts w:ascii="Times New Roman" w:hAnsi="Times New Roman" w:cs="Times New Roman"/>
-                <w:sz w:val="22"/>
-              </w:rPr>
             </w:pPr>
             <w:r>
-              <w:rPr>
-                <w:rFonts w:ascii="Times New Roman" w:hAnsi="Times New Roman" w:cs="Times New Roman"/>
-                <w:sz w:val="22"/>
-              </w:rPr>
               <w:t>Approved by</w:t>
             </w:r>
           </w:p>
@@ -2950,16 +3772,8 @@
           <w:p>
             <w:pPr>
               <w:pStyle w:val="BodyText"/>
-              <w:rPr>
-                <w:rFonts w:ascii="Times New Roman" w:hAnsi="Times New Roman" w:cs="Times New Roman"/>
-                <w:sz w:val="22"/>
-              </w:rPr>
             </w:pPr>
             <w:r>
-              <w:rPr>
-                <w:rFonts w:ascii="Times New Roman" w:hAnsi="Times New Roman" w:cs="Times New Roman"/>
-                <w:sz w:val="22"/>
-              </w:rPr>
               <w:t>1</w:t>
             </w:r>
           </w:p>
@@ -2971,10 +3785,6 @@
           <w:p>
             <w:pPr>
               <w:pStyle w:val="BodyText"/>
-              <w:rPr>
-                <w:rFonts w:ascii="Times New Roman" w:hAnsi="Times New Roman" w:cs="Times New Roman"/>
-                <w:sz w:val="22"/>
-              </w:rPr>
             </w:pPr>
           </w:p>
         </w:tc>
@@ -2985,10 +3795,6 @@
           <w:p>
             <w:pPr>
               <w:pStyle w:val="BodyText"/>
-              <w:rPr>
-                <w:rFonts w:ascii="Times New Roman" w:hAnsi="Times New Roman" w:cs="Times New Roman"/>
-                <w:sz w:val="22"/>
-              </w:rPr>
             </w:pPr>
           </w:p>
         </w:tc>
@@ -2999,10 +3805,6 @@
           <w:p>
             <w:pPr>
               <w:pStyle w:val="BodyText"/>
-              <w:rPr>
-                <w:rFonts w:ascii="Times New Roman" w:hAnsi="Times New Roman" w:cs="Times New Roman"/>
-                <w:sz w:val="22"/>
-              </w:rPr>
             </w:pPr>
           </w:p>
         </w:tc>
@@ -3015,16 +3817,8 @@
           <w:p>
             <w:pPr>
               <w:pStyle w:val="BodyText"/>
-              <w:rPr>
-                <w:rFonts w:ascii="Times New Roman" w:hAnsi="Times New Roman" w:cs="Times New Roman"/>
-                <w:sz w:val="22"/>
-              </w:rPr>
             </w:pPr>
             <w:r>
-              <w:rPr>
-                <w:rFonts w:ascii="Times New Roman" w:hAnsi="Times New Roman" w:cs="Times New Roman"/>
-                <w:sz w:val="22"/>
-              </w:rPr>
               <w:t>2</w:t>
             </w:r>
           </w:p>
@@ -3036,10 +3830,6 @@
           <w:p>
             <w:pPr>
               <w:pStyle w:val="BodyText"/>
-              <w:rPr>
-                <w:rFonts w:ascii="Times New Roman" w:hAnsi="Times New Roman" w:cs="Times New Roman"/>
-                <w:sz w:val="22"/>
-              </w:rPr>
             </w:pPr>
           </w:p>
         </w:tc>
@@ -3050,10 +3840,6 @@
           <w:p>
             <w:pPr>
               <w:pStyle w:val="BodyText"/>
-              <w:rPr>
-                <w:rFonts w:ascii="Times New Roman" w:hAnsi="Times New Roman" w:cs="Times New Roman"/>
-                <w:sz w:val="22"/>
-              </w:rPr>
             </w:pPr>
           </w:p>
         </w:tc>
@@ -3064,10 +3850,6 @@
           <w:p>
             <w:pPr>
               <w:pStyle w:val="BodyText"/>
-              <w:rPr>
-                <w:rFonts w:ascii="Times New Roman" w:hAnsi="Times New Roman" w:cs="Times New Roman"/>
-                <w:sz w:val="22"/>
-              </w:rPr>
             </w:pPr>
           </w:p>
         </w:tc>
@@ -3509,7 +4291,7 @@
                   </a:prstGeom>
                   <a:extLst>
                     <a:ext uri="{FAA26D3D-D897-4be2-8F04-BA451C77F1D7}">
-                      <ma14:placeholderFlag xmlns="" xmlns:mo="http://schemas.microsoft.com/office/mac/office/2008/main" xmlns:mv="urn:schemas-microsoft-com:mac:vml" xmlns:o="urn:schemas-microsoft-com:office:office" xmlns:v="urn:schemas-microsoft-com:vml" xmlns:w10="urn:schemas-microsoft-com:office:word" xmlns:w="http://schemas.openxmlformats.org/wordprocessingml/2006/main" xmlns:ma14="http://schemas.microsoft.com/office/mac/drawingml/2011/main" xmlns:ve="http://schemas.openxmlformats.org/markup-compatibility/2006"/>
+                      <ma14:placeholderFlag xmlns:ve="http://schemas.openxmlformats.org/markup-compatibility/2006" xmlns:ma14="http://schemas.microsoft.com/office/mac/drawingml/2011/main" xmlns:w="http://schemas.openxmlformats.org/wordprocessingml/2006/main" xmlns:w10="urn:schemas-microsoft-com:office:word" xmlns:v="urn:schemas-microsoft-com:vml" xmlns:o="urn:schemas-microsoft-com:office:office" xmlns:mv="urn:schemas-microsoft-com:mac:vml" xmlns:mo="http://schemas.microsoft.com/office/mac/office/2008/main" xmlns=""/>
                     </a:ext>
                   </a:extLst>
                 </pic:spPr>
@@ -4490,7 +5272,7 @@
               <w:sz w:val="18"/>
               <w:szCs w:val="18"/>
             </w:rPr>
-            <w:t>2019-03-15</w:t>
+            <w:t>2019-07-02</w:t>
           </w:r>
           <w:r>
             <w:rPr>
@@ -5173,7 +5955,7 @@
               <w:sz w:val="18"/>
               <w:szCs w:val="18"/>
             </w:rPr>
-            <w:t>2019-03-15</w:t>
+            <w:t>2019-07-02</w:t>
           </w:r>
           <w:r>
             <w:rPr>
@@ -6642,12 +7424,11 @@
     <w:autoRedefine/>
     <w:unhideWhenUsed/>
     <w:qFormat/>
-    <w:rsid w:val="005A1D0B"/>
+    <w:rsid w:val="00DE121D"/>
     <w:pPr>
       <w:tabs>
         <w:tab w:val="left" w:pos="567"/>
       </w:tabs>
-      <w:jc w:val="both"/>
     </w:pPr>
     <w:rPr>
       <w:rFonts w:eastAsia="MS PGothic" w:cs="Lucida Grande"/>
@@ -6660,7 +7441,7 @@
     <w:aliases w:val="Body Char"/>
     <w:basedOn w:val="DefaultParagraphFont"/>
     <w:link w:val="BodyText"/>
-    <w:rsid w:val="005A1D0B"/>
+    <w:rsid w:val="00DE121D"/>
     <w:rPr>
       <w:rFonts w:eastAsia="MS PGothic" w:cs="Lucida Grande"/>
       <w:szCs w:val="22"/>
@@ -7345,7 +8126,7 @@
     <w:charset w:val="00"/>
     <w:family w:val="swiss"/>
     <w:pitch w:val="variable"/>
-    <w:sig w:usb0="E0002AFF" w:usb1="C000ACFF" w:usb2="00000009" w:usb3="00000000" w:csb0="000001FF" w:csb1="00000000"/>
+    <w:sig w:usb0="E0002AFF" w:usb1="C000247B" w:usb2="00000009" w:usb3="00000000" w:csb0="000001FF" w:csb1="00000000"/>
   </w:font>
   <w:font w:name="MS PGothic">
     <w:panose1 w:val="020B0600070205080204"/>
@@ -7355,7 +8136,6 @@
     <w:sig w:usb0="E00002FF" w:usb1="6AC7FDFB" w:usb2="08000012" w:usb3="00000000" w:csb0="0002009F" w:csb1="00000000"/>
   </w:font>
   <w:font w:name="Lucida Grande">
-    <w:altName w:val="Arial"/>
     <w:panose1 w:val="020B0600040502020204"/>
     <w:charset w:val="00"/>
     <w:family w:val="swiss"/>
@@ -7376,7 +8156,7 @@
     <w:charset w:val="00"/>
     <w:family w:val="modern"/>
     <w:pitch w:val="fixed"/>
-    <w:sig w:usb0="E0002AFF" w:usb1="C0007843" w:usb2="00000009" w:usb3="00000000" w:csb0="000001FF" w:csb1="00000000"/>
+    <w:sig w:usb0="E0002EFF" w:usb1="C0007843" w:usb2="00000009" w:usb3="00000000" w:csb0="000001FF" w:csb1="00000000"/>
   </w:font>
   <w:font w:name="Exo Bold">
     <w:altName w:val="Calibri"/>
@@ -7422,6 +8202,7 @@
     <w:rsid w:val="00C1429C"/>
     <w:rsid w:val="00D76B12"/>
     <w:rsid w:val="00D86962"/>
+    <w:rsid w:val="00DB3A1A"/>
     <w:rsid w:val="00E43B1A"/>
     <w:rsid w:val="00E446CE"/>
     <w:rsid w:val="00E5096D"/>
@@ -8229,7 +9010,7 @@
 </file>
 
 <file path=customXml/itemProps1.xml><?xml version="1.0" encoding="utf-8"?>
-<ds:datastoreItem xmlns:ds="http://schemas.openxmlformats.org/officeDocument/2006/customXml" ds:itemID="{D97F598A-0BA0-484A-8652-A0EC03FD9D74}">
+<ds:datastoreItem xmlns:ds="http://schemas.openxmlformats.org/officeDocument/2006/customXml" ds:itemID="{4DA01A95-24E6-8C41-A707-2F53A270BBC9}">
   <ds:schemaRefs>
     <ds:schemaRef ds:uri="http://schemas.openxmlformats.org/officeDocument/2006/bibliography"/>
   </ds:schemaRefs>

</xml_diff>